<commit_message>
20250917 - New Reports created and new template made.
</commit_message>
<xml_diff>
--- a/report_wk35.docx
+++ b/report_wk35.docx
@@ -9680,7 +9680,7 @@
     </w:p>
     <w:bookmarkEnd w:id="126"/>
     <w:bookmarkEnd w:id="127"/>
-    <w:bookmarkStart w:id="128" w:name="additional-analyses"/>
+    <w:bookmarkStart w:id="129" w:name="additional-analyses"/>
     <w:p>
       <w:pPr>
         <w:pStyle w:val="Heading2"/>
@@ -9713,7 +9713,4397 @@
         <w:t xml:space="preserve">calls. For the first, there are 67 emergency service calls where the elapsed time from call start to the call entering the queue for dispatch was over 60 seconds. There are also 12 emergency service calls where the elapsed time from entering queue to the first unit assigned was over 60 seconds.</w:t>
       </w:r>
     </w:p>
+    <w:bookmarkStart w:id="128" w:name="possible-service-delays"/>
+    <w:p>
+      <w:pPr>
+        <w:pStyle w:val="Heading3"/>
+      </w:pPr>
+      <w:r>
+        <w:t xml:space="preserve">5.1 Possible Service Delays</w:t>
+      </w:r>
+    </w:p>
+    <w:p>
+      <w:pPr>
+        <w:pStyle w:val="FirstParagraph"/>
+      </w:pPr>
+      <w:r>
+        <w:t xml:space="preserve">We can look at the datasets and see if there are telecommunicators who may experience more challenging calls during the week. First will be a table of telecommunicators who worked emergency calls that took longer than 60 seconds to go from start to queue. The second will be a table of dispatchers who assigned an emergency call that waited in queue longer than 60 seconds.</w:t>
+      </w:r>
+    </w:p>
+    <w:p>
+      <w:pPr>
+        <w:pStyle w:val="TableCaption"/>
+      </w:pPr>
+      <w:r>
+        <w:t xml:space="preserve">Frequency of Call Taker in Delayed TTQ Calls (Descending)</w:t>
+      </w:r>
+    </w:p>
+    <w:tbl>
+      <w:tblPr>
+        <w:tblStyle w:val="Table"/>
+        <w:tblW w:type="auto" w:w="0"/>
+        <w:tblLook w:firstRow="1" w:lastRow="0" w:firstColumn="0" w:lastColumn="0" w:noHBand="0" w:noVBand="0" w:val="0020"/>
+        <w:tblCaption w:val="Frequency of Call Taker in Delayed TTQ Calls (Descending)"/>
+      </w:tblPr>
+      <w:tblGrid>
+        <w:gridCol w:w="3960"/>
+        <w:gridCol w:w="3960"/>
+      </w:tblGrid>
+      <w:tr>
+        <w:trPr>
+          <w:tblHeader w:val="on"/>
+        </w:trPr>
+        <w:tc>
+          <w:tcPr/>
+          <w:p>
+            <w:pPr>
+              <w:pStyle w:val="Compact"/>
+              <w:jc w:val="left"/>
+            </w:pPr>
+            <w:r>
+              <w:t xml:space="preserve">Call Taker</w:t>
+            </w:r>
+          </w:p>
+        </w:tc>
+        <w:tc>
+          <w:tcPr/>
+          <w:p>
+            <w:pPr>
+              <w:pStyle w:val="Compact"/>
+              <w:jc w:val="right"/>
+            </w:pPr>
+            <w:r>
+              <w:t xml:space="preserve">Count</w:t>
+            </w:r>
+          </w:p>
+        </w:tc>
+      </w:tr>
+      <w:tr>
+        <w:tc>
+          <w:tcPr/>
+          <w:p>
+            <w:pPr>
+              <w:pStyle w:val="Compact"/>
+              <w:jc w:val="left"/>
+            </w:pPr>
+            <w:r>
+              <w:t xml:space="preserve">CRUZ, STEPHANIE</w:t>
+            </w:r>
+          </w:p>
+        </w:tc>
+        <w:tc>
+          <w:tcPr/>
+          <w:p>
+            <w:pPr>
+              <w:pStyle w:val="Compact"/>
+              <w:jc w:val="right"/>
+            </w:pPr>
+            <w:r>
+              <w:t xml:space="preserve">9</w:t>
+            </w:r>
+          </w:p>
+        </w:tc>
+      </w:tr>
+      <w:tr>
+        <w:tc>
+          <w:tcPr/>
+          <w:p>
+            <w:pPr>
+              <w:pStyle w:val="Compact"/>
+              <w:jc w:val="left"/>
+            </w:pPr>
+            <w:r>
+              <w:t xml:space="preserve">PERALTA, ANNETTE</w:t>
+            </w:r>
+          </w:p>
+        </w:tc>
+        <w:tc>
+          <w:tcPr/>
+          <w:p>
+            <w:pPr>
+              <w:pStyle w:val="Compact"/>
+              <w:jc w:val="right"/>
+            </w:pPr>
+            <w:r>
+              <w:t xml:space="preserve">8</w:t>
+            </w:r>
+          </w:p>
+        </w:tc>
+      </w:tr>
+      <w:tr>
+        <w:tc>
+          <w:tcPr/>
+          <w:p>
+            <w:pPr>
+              <w:pStyle w:val="Compact"/>
+              <w:jc w:val="left"/>
+            </w:pPr>
+            <w:r>
+              <w:t xml:space="preserve">JACKSON, MALIKA</w:t>
+            </w:r>
+          </w:p>
+        </w:tc>
+        <w:tc>
+          <w:tcPr/>
+          <w:p>
+            <w:pPr>
+              <w:pStyle w:val="Compact"/>
+              <w:jc w:val="right"/>
+            </w:pPr>
+            <w:r>
+              <w:t xml:space="preserve">6</w:t>
+            </w:r>
+          </w:p>
+        </w:tc>
+      </w:tr>
+      <w:tr>
+        <w:tc>
+          <w:tcPr/>
+          <w:p>
+            <w:pPr>
+              <w:pStyle w:val="Compact"/>
+              <w:jc w:val="left"/>
+            </w:pPr>
+            <w:r>
+              <w:t xml:space="preserve">MESARIS, MATTHEW</w:t>
+            </w:r>
+          </w:p>
+        </w:tc>
+        <w:tc>
+          <w:tcPr/>
+          <w:p>
+            <w:pPr>
+              <w:pStyle w:val="Compact"/>
+              <w:jc w:val="right"/>
+            </w:pPr>
+            <w:r>
+              <w:t xml:space="preserve">5</w:t>
+            </w:r>
+          </w:p>
+        </w:tc>
+      </w:tr>
+      <w:tr>
+        <w:tc>
+          <w:tcPr/>
+          <w:p>
+            <w:pPr>
+              <w:pStyle w:val="Compact"/>
+              <w:jc w:val="left"/>
+            </w:pPr>
+            <w:r>
+              <w:t xml:space="preserve">WILLIAMS, DARNELL</w:t>
+            </w:r>
+          </w:p>
+        </w:tc>
+        <w:tc>
+          <w:tcPr/>
+          <w:p>
+            <w:pPr>
+              <w:pStyle w:val="Compact"/>
+              <w:jc w:val="right"/>
+            </w:pPr>
+            <w:r>
+              <w:t xml:space="preserve">5</w:t>
+            </w:r>
+          </w:p>
+        </w:tc>
+      </w:tr>
+      <w:tr>
+        <w:tc>
+          <w:tcPr/>
+          <w:p>
+            <w:pPr>
+              <w:pStyle w:val="Compact"/>
+              <w:jc w:val="left"/>
+            </w:pPr>
+            <w:r>
+              <w:t xml:space="preserve">BRYANT, THEO</w:t>
+            </w:r>
+          </w:p>
+        </w:tc>
+        <w:tc>
+          <w:tcPr/>
+          <w:p>
+            <w:pPr>
+              <w:pStyle w:val="Compact"/>
+              <w:jc w:val="right"/>
+            </w:pPr>
+            <w:r>
+              <w:t xml:space="preserve">4</w:t>
+            </w:r>
+          </w:p>
+        </w:tc>
+      </w:tr>
+      <w:tr>
+        <w:tc>
+          <w:tcPr/>
+          <w:p>
+            <w:pPr>
+              <w:pStyle w:val="Compact"/>
+              <w:jc w:val="left"/>
+            </w:pPr>
+            <w:r>
+              <w:t xml:space="preserve">DEWBERRY, RE’KEYA</w:t>
+            </w:r>
+          </w:p>
+        </w:tc>
+        <w:tc>
+          <w:tcPr/>
+          <w:p>
+            <w:pPr>
+              <w:pStyle w:val="Compact"/>
+              <w:jc w:val="right"/>
+            </w:pPr>
+            <w:r>
+              <w:t xml:space="preserve">3</w:t>
+            </w:r>
+          </w:p>
+        </w:tc>
+      </w:tr>
+      <w:tr>
+        <w:tc>
+          <w:tcPr/>
+          <w:p>
+            <w:pPr>
+              <w:pStyle w:val="Compact"/>
+              <w:jc w:val="left"/>
+            </w:pPr>
+            <w:r>
+              <w:t xml:space="preserve">MACK, BRIANA</w:t>
+            </w:r>
+          </w:p>
+        </w:tc>
+        <w:tc>
+          <w:tcPr/>
+          <w:p>
+            <w:pPr>
+              <w:pStyle w:val="Compact"/>
+              <w:jc w:val="right"/>
+            </w:pPr>
+            <w:r>
+              <w:t xml:space="preserve">3</w:t>
+            </w:r>
+          </w:p>
+        </w:tc>
+      </w:tr>
+      <w:tr>
+        <w:tc>
+          <w:tcPr/>
+          <w:p>
+            <w:pPr>
+              <w:pStyle w:val="Compact"/>
+              <w:jc w:val="left"/>
+            </w:pPr>
+            <w:r>
+              <w:t xml:space="preserve">PEREZ, CARLOS</w:t>
+            </w:r>
+          </w:p>
+        </w:tc>
+        <w:tc>
+          <w:tcPr/>
+          <w:p>
+            <w:pPr>
+              <w:pStyle w:val="Compact"/>
+              <w:jc w:val="right"/>
+            </w:pPr>
+            <w:r>
+              <w:t xml:space="preserve">3</w:t>
+            </w:r>
+          </w:p>
+        </w:tc>
+      </w:tr>
+      <w:tr>
+        <w:tc>
+          <w:tcPr/>
+          <w:p>
+            <w:pPr>
+              <w:pStyle w:val="Compact"/>
+              <w:jc w:val="left"/>
+            </w:pPr>
+            <w:r>
+              <w:t xml:space="preserve">ANDERSON, MARILYN</w:t>
+            </w:r>
+          </w:p>
+        </w:tc>
+        <w:tc>
+          <w:tcPr/>
+          <w:p>
+            <w:pPr>
+              <w:pStyle w:val="Compact"/>
+              <w:jc w:val="right"/>
+            </w:pPr>
+            <w:r>
+              <w:t xml:space="preserve">2</w:t>
+            </w:r>
+          </w:p>
+        </w:tc>
+      </w:tr>
+      <w:tr>
+        <w:tc>
+          <w:tcPr/>
+          <w:p>
+            <w:pPr>
+              <w:pStyle w:val="Compact"/>
+              <w:jc w:val="left"/>
+            </w:pPr>
+            <w:r>
+              <w:t xml:space="preserve">GARCIA, VILMA</w:t>
+            </w:r>
+          </w:p>
+        </w:tc>
+        <w:tc>
+          <w:tcPr/>
+          <w:p>
+            <w:pPr>
+              <w:pStyle w:val="Compact"/>
+              <w:jc w:val="right"/>
+            </w:pPr>
+            <w:r>
+              <w:t xml:space="preserve">2</w:t>
+            </w:r>
+          </w:p>
+        </w:tc>
+      </w:tr>
+      <w:tr>
+        <w:tc>
+          <w:tcPr/>
+          <w:p>
+            <w:pPr>
+              <w:pStyle w:val="Compact"/>
+              <w:jc w:val="left"/>
+            </w:pPr>
+            <w:r>
+              <w:t xml:space="preserve">GOODWIN, SHEENA</w:t>
+            </w:r>
+          </w:p>
+        </w:tc>
+        <w:tc>
+          <w:tcPr/>
+          <w:p>
+            <w:pPr>
+              <w:pStyle w:val="Compact"/>
+              <w:jc w:val="right"/>
+            </w:pPr>
+            <w:r>
+              <w:t xml:space="preserve">2</w:t>
+            </w:r>
+          </w:p>
+        </w:tc>
+      </w:tr>
+      <w:tr>
+        <w:tc>
+          <w:tcPr/>
+          <w:p>
+            <w:pPr>
+              <w:pStyle w:val="Compact"/>
+              <w:jc w:val="left"/>
+            </w:pPr>
+            <w:r>
+              <w:t xml:space="preserve">HARDING, AUTUMN</w:t>
+            </w:r>
+          </w:p>
+        </w:tc>
+        <w:tc>
+          <w:tcPr/>
+          <w:p>
+            <w:pPr>
+              <w:pStyle w:val="Compact"/>
+              <w:jc w:val="right"/>
+            </w:pPr>
+            <w:r>
+              <w:t xml:space="preserve">2</w:t>
+            </w:r>
+          </w:p>
+        </w:tc>
+      </w:tr>
+      <w:tr>
+        <w:tc>
+          <w:tcPr/>
+          <w:p>
+            <w:pPr>
+              <w:pStyle w:val="Compact"/>
+              <w:jc w:val="left"/>
+            </w:pPr>
+            <w:r>
+              <w:t xml:space="preserve">LEWIS, LESLIE</w:t>
+            </w:r>
+          </w:p>
+        </w:tc>
+        <w:tc>
+          <w:tcPr/>
+          <w:p>
+            <w:pPr>
+              <w:pStyle w:val="Compact"/>
+              <w:jc w:val="right"/>
+            </w:pPr>
+            <w:r>
+              <w:t xml:space="preserve">2</w:t>
+            </w:r>
+          </w:p>
+        </w:tc>
+      </w:tr>
+      <w:tr>
+        <w:tc>
+          <w:tcPr/>
+          <w:p>
+            <w:pPr>
+              <w:pStyle w:val="Compact"/>
+              <w:jc w:val="left"/>
+            </w:pPr>
+            <w:r>
+              <w:t xml:space="preserve">MARTINEZ, ESTHER</w:t>
+            </w:r>
+          </w:p>
+        </w:tc>
+        <w:tc>
+          <w:tcPr/>
+          <w:p>
+            <w:pPr>
+              <w:pStyle w:val="Compact"/>
+              <w:jc w:val="right"/>
+            </w:pPr>
+            <w:r>
+              <w:t xml:space="preserve">2</w:t>
+            </w:r>
+          </w:p>
+        </w:tc>
+      </w:tr>
+      <w:tr>
+        <w:tc>
+          <w:tcPr/>
+          <w:p>
+            <w:pPr>
+              <w:pStyle w:val="Compact"/>
+              <w:jc w:val="left"/>
+            </w:pPr>
+            <w:r>
+              <w:t xml:space="preserve">MCLEOD, DOUGLAS</w:t>
+            </w:r>
+          </w:p>
+        </w:tc>
+        <w:tc>
+          <w:tcPr/>
+          <w:p>
+            <w:pPr>
+              <w:pStyle w:val="Compact"/>
+              <w:jc w:val="right"/>
+            </w:pPr>
+            <w:r>
+              <w:t xml:space="preserve">2</w:t>
+            </w:r>
+          </w:p>
+        </w:tc>
+      </w:tr>
+      <w:tr>
+        <w:tc>
+          <w:tcPr/>
+          <w:p>
+            <w:pPr>
+              <w:pStyle w:val="Compact"/>
+              <w:jc w:val="left"/>
+            </w:pPr>
+            <w:r>
+              <w:t xml:space="preserve">VALENTIN, EMERITA</w:t>
+            </w:r>
+          </w:p>
+        </w:tc>
+        <w:tc>
+          <w:tcPr/>
+          <w:p>
+            <w:pPr>
+              <w:pStyle w:val="Compact"/>
+              <w:jc w:val="right"/>
+            </w:pPr>
+            <w:r>
+              <w:t xml:space="preserve">2</w:t>
+            </w:r>
+          </w:p>
+        </w:tc>
+      </w:tr>
+      <w:tr>
+        <w:tc>
+          <w:tcPr/>
+          <w:p>
+            <w:pPr>
+              <w:pStyle w:val="Compact"/>
+              <w:jc w:val="left"/>
+            </w:pPr>
+            <w:r>
+              <w:t xml:space="preserve">BELLAMY, LATITIA</w:t>
+            </w:r>
+          </w:p>
+        </w:tc>
+        <w:tc>
+          <w:tcPr/>
+          <w:p>
+            <w:pPr>
+              <w:pStyle w:val="Compact"/>
+              <w:jc w:val="right"/>
+            </w:pPr>
+            <w:r>
+              <w:t xml:space="preserve">1</w:t>
+            </w:r>
+          </w:p>
+        </w:tc>
+      </w:tr>
+      <w:tr>
+        <w:tc>
+          <w:tcPr/>
+          <w:p>
+            <w:pPr>
+              <w:pStyle w:val="Compact"/>
+              <w:jc w:val="left"/>
+            </w:pPr>
+            <w:r>
+              <w:t xml:space="preserve">BONSU, VALERIE</w:t>
+            </w:r>
+          </w:p>
+        </w:tc>
+        <w:tc>
+          <w:tcPr/>
+          <w:p>
+            <w:pPr>
+              <w:pStyle w:val="Compact"/>
+              <w:jc w:val="right"/>
+            </w:pPr>
+            <w:r>
+              <w:t xml:space="preserve">1</w:t>
+            </w:r>
+          </w:p>
+        </w:tc>
+      </w:tr>
+      <w:tr>
+        <w:tc>
+          <w:tcPr/>
+          <w:p>
+            <w:pPr>
+              <w:pStyle w:val="Compact"/>
+              <w:jc w:val="left"/>
+            </w:pPr>
+            <w:r>
+              <w:t xml:space="preserve">FLOURNOY, ERICKA</w:t>
+            </w:r>
+          </w:p>
+        </w:tc>
+        <w:tc>
+          <w:tcPr/>
+          <w:p>
+            <w:pPr>
+              <w:pStyle w:val="Compact"/>
+              <w:jc w:val="right"/>
+            </w:pPr>
+            <w:r>
+              <w:t xml:space="preserve">1</w:t>
+            </w:r>
+          </w:p>
+        </w:tc>
+      </w:tr>
+      <w:tr>
+        <w:tc>
+          <w:tcPr/>
+          <w:p>
+            <w:pPr>
+              <w:pStyle w:val="Compact"/>
+              <w:jc w:val="left"/>
+            </w:pPr>
+            <w:r>
+              <w:t xml:space="preserve">PRIESTLY, SHAVAUGHN</w:t>
+            </w:r>
+          </w:p>
+        </w:tc>
+        <w:tc>
+          <w:tcPr/>
+          <w:p>
+            <w:pPr>
+              <w:pStyle w:val="Compact"/>
+              <w:jc w:val="right"/>
+            </w:pPr>
+            <w:r>
+              <w:t xml:space="preserve">1</w:t>
+            </w:r>
+          </w:p>
+        </w:tc>
+      </w:tr>
+      <w:tr>
+        <w:tc>
+          <w:tcPr/>
+          <w:p>
+            <w:pPr>
+              <w:pStyle w:val="Compact"/>
+              <w:jc w:val="left"/>
+            </w:pPr>
+            <w:r>
+              <w:t xml:space="preserve">WALKER, JUANITA</w:t>
+            </w:r>
+          </w:p>
+        </w:tc>
+        <w:tc>
+          <w:tcPr/>
+          <w:p>
+            <w:pPr>
+              <w:pStyle w:val="Compact"/>
+              <w:jc w:val="right"/>
+            </w:pPr>
+            <w:r>
+              <w:t xml:space="preserve">1</w:t>
+            </w:r>
+          </w:p>
+        </w:tc>
+      </w:tr>
+    </w:tbl>
+    <w:p>
+      <w:pPr>
+        <w:pStyle w:val="BodyText"/>
+      </w:pPr>
+      <w:r>
+        <w:t xml:space="preserve">From this, since there are a small number of telecommunicators who have more than one call in the table above, there may not be any need for amerlioration. This, however, could be something that is included in the report template in order to monitor. Should a telecommunicator appear multiple times in this table over a period of time, additional training or mentoring may be called for.</w:t>
+      </w:r>
+    </w:p>
+    <w:p>
+      <w:pPr>
+        <w:pStyle w:val="TableCaption"/>
+      </w:pPr>
+      <w:r>
+        <w:t xml:space="preserve">Frequency of Dispatcher in Delayed TTD Calls (Descending)</w:t>
+      </w:r>
+    </w:p>
+    <w:tbl>
+      <w:tblPr>
+        <w:tblStyle w:val="Table"/>
+        <w:tblW w:type="auto" w:w="0"/>
+        <w:tblLook w:firstRow="1" w:lastRow="0" w:firstColumn="0" w:lastColumn="0" w:noHBand="0" w:noVBand="0" w:val="0020"/>
+        <w:tblCaption w:val="Frequency of Dispatcher in Delayed TTD Calls (Descending)"/>
+      </w:tblPr>
+      <w:tblGrid>
+        <w:gridCol w:w="3960"/>
+        <w:gridCol w:w="3960"/>
+      </w:tblGrid>
+      <w:tr>
+        <w:trPr>
+          <w:tblHeader w:val="on"/>
+        </w:trPr>
+        <w:tc>
+          <w:tcPr/>
+          <w:p>
+            <w:pPr>
+              <w:pStyle w:val="Compact"/>
+              <w:jc w:val="left"/>
+            </w:pPr>
+            <w:r>
+              <w:t xml:space="preserve">Dispatcher</w:t>
+            </w:r>
+          </w:p>
+        </w:tc>
+        <w:tc>
+          <w:tcPr/>
+          <w:p>
+            <w:pPr>
+              <w:pStyle w:val="Compact"/>
+              <w:jc w:val="right"/>
+            </w:pPr>
+            <w:r>
+              <w:t xml:space="preserve">Count</w:t>
+            </w:r>
+          </w:p>
+        </w:tc>
+      </w:tr>
+      <w:tr>
+        <w:tc>
+          <w:tcPr/>
+          <w:p>
+            <w:pPr>
+              <w:pStyle w:val="Compact"/>
+              <w:jc w:val="left"/>
+            </w:pPr>
+            <w:r>
+              <w:t xml:space="preserve">GATTO, GIANNA</w:t>
+            </w:r>
+          </w:p>
+        </w:tc>
+        <w:tc>
+          <w:tcPr/>
+          <w:p>
+            <w:pPr>
+              <w:pStyle w:val="Compact"/>
+              <w:jc w:val="right"/>
+            </w:pPr>
+            <w:r>
+              <w:t xml:space="preserve">4</w:t>
+            </w:r>
+          </w:p>
+        </w:tc>
+      </w:tr>
+      <w:tr>
+        <w:tc>
+          <w:tcPr/>
+          <w:p>
+            <w:pPr>
+              <w:pStyle w:val="Compact"/>
+              <w:jc w:val="left"/>
+            </w:pPr>
+            <w:r>
+              <w:t xml:space="preserve">BRYANT, THEO</w:t>
+            </w:r>
+          </w:p>
+        </w:tc>
+        <w:tc>
+          <w:tcPr/>
+          <w:p>
+            <w:pPr>
+              <w:pStyle w:val="Compact"/>
+              <w:jc w:val="right"/>
+            </w:pPr>
+            <w:r>
+              <w:t xml:space="preserve">3</w:t>
+            </w:r>
+          </w:p>
+        </w:tc>
+      </w:tr>
+      <w:tr>
+        <w:tc>
+          <w:tcPr/>
+          <w:p>
+            <w:pPr>
+              <w:pStyle w:val="Compact"/>
+              <w:jc w:val="left"/>
+            </w:pPr>
+            <w:r>
+              <w:t xml:space="preserve">FLOURNOY, ERICKA</w:t>
+            </w:r>
+          </w:p>
+        </w:tc>
+        <w:tc>
+          <w:tcPr/>
+          <w:p>
+            <w:pPr>
+              <w:pStyle w:val="Compact"/>
+              <w:jc w:val="right"/>
+            </w:pPr>
+            <w:r>
+              <w:t xml:space="preserve">2</w:t>
+            </w:r>
+          </w:p>
+        </w:tc>
+      </w:tr>
+      <w:tr>
+        <w:tc>
+          <w:tcPr/>
+          <w:p>
+            <w:pPr>
+              <w:pStyle w:val="Compact"/>
+              <w:jc w:val="left"/>
+            </w:pPr>
+            <w:r>
+              <w:t xml:space="preserve">DEWBERRY, RE’KEYA</w:t>
+            </w:r>
+          </w:p>
+        </w:tc>
+        <w:tc>
+          <w:tcPr/>
+          <w:p>
+            <w:pPr>
+              <w:pStyle w:val="Compact"/>
+              <w:jc w:val="right"/>
+            </w:pPr>
+            <w:r>
+              <w:t xml:space="preserve">1</w:t>
+            </w:r>
+          </w:p>
+        </w:tc>
+      </w:tr>
+      <w:tr>
+        <w:tc>
+          <w:tcPr/>
+          <w:p>
+            <w:pPr>
+              <w:pStyle w:val="Compact"/>
+              <w:jc w:val="left"/>
+            </w:pPr>
+            <w:r>
+              <w:t xml:space="preserve">HARDING, AUTUMN</w:t>
+            </w:r>
+          </w:p>
+        </w:tc>
+        <w:tc>
+          <w:tcPr/>
+          <w:p>
+            <w:pPr>
+              <w:pStyle w:val="Compact"/>
+              <w:jc w:val="right"/>
+            </w:pPr>
+            <w:r>
+              <w:t xml:space="preserve">1</w:t>
+            </w:r>
+          </w:p>
+        </w:tc>
+      </w:tr>
+      <w:tr>
+        <w:tc>
+          <w:tcPr/>
+          <w:p>
+            <w:pPr>
+              <w:pStyle w:val="Compact"/>
+              <w:jc w:val="left"/>
+            </w:pPr>
+            <w:r>
+              <w:t xml:space="preserve">MACK, BRIANA</w:t>
+            </w:r>
+          </w:p>
+        </w:tc>
+        <w:tc>
+          <w:tcPr/>
+          <w:p>
+            <w:pPr>
+              <w:pStyle w:val="Compact"/>
+              <w:jc w:val="right"/>
+            </w:pPr>
+            <w:r>
+              <w:t xml:space="preserve">1</w:t>
+            </w:r>
+          </w:p>
+        </w:tc>
+      </w:tr>
+    </w:tbl>
+    <w:p>
+      <w:pPr>
+        <w:pStyle w:val="BodyText"/>
+      </w:pPr>
+      <w:r>
+        <w:t xml:space="preserve">This list is fairly short and could simply be monitored in future should the need arise.</w:t>
+      </w:r>
+    </w:p>
     <w:bookmarkEnd w:id="128"/>
+    <w:bookmarkEnd w:id="129"/>
+    <w:bookmarkStart w:id="138" w:name="high-priority-and-critical-calls"/>
+    <w:p>
+      <w:pPr>
+        <w:pStyle w:val="Heading2"/>
+      </w:pPr>
+      <w:r>
+        <w:t xml:space="preserve">6 High-Priority and Critical Calls</w:t>
+      </w:r>
+    </w:p>
+    <w:p>
+      <w:pPr>
+        <w:pStyle w:val="FirstParagraph"/>
+      </w:pPr>
+      <w:r>
+        <w:t xml:space="preserve">In this section, we will focus on the calls that are deemed high-priority or critical. This includes APD Priority 1 calls and AFD Priority 1 and 2 calls. We have identified these calls in the</w:t>
+      </w:r>
+      <w:r>
+        <w:t xml:space="preserve"> </w:t>
+      </w:r>
+      <w:r>
+        <w:rPr>
+          <w:rStyle w:val="VerbatimChar"/>
+        </w:rPr>
+        <w:t xml:space="preserve">df_hp</w:t>
+      </w:r>
+      <w:r>
+        <w:t xml:space="preserve"> </w:t>
+      </w:r>
+      <w:r>
+        <w:t xml:space="preserve">dataset created earlier.</w:t>
+      </w:r>
+    </w:p>
+    <w:bookmarkStart w:id="133" w:name="high-priority-call-types"/>
+    <w:p>
+      <w:pPr>
+        <w:pStyle w:val="Heading3"/>
+      </w:pPr>
+      <w:r>
+        <w:t xml:space="preserve">6.1 High-Priority Call Types</w:t>
+      </w:r>
+    </w:p>
+    <w:p>
+      <w:pPr>
+        <w:pStyle w:val="CaptionedFigure"/>
+      </w:pPr>
+      <w:r>
+        <w:drawing>
+          <wp:inline>
+            <wp:extent cx="5334000" cy="3556000"/>
+            <wp:effectExtent b="0" l="0" r="0" t="0"/>
+            <wp:docPr descr="Top High-Priority Call Types" title="" id="131" name="Picture"/>
+            <a:graphic>
+              <a:graphicData uri="http://schemas.openxmlformats.org/drawingml/2006/picture">
+                <pic:pic>
+                  <pic:nvPicPr>
+                    <pic:cNvPr descr="report_wk35_files/figure-docx/hp-call-types-1.png" id="132" name="Picture"/>
+                    <pic:cNvPicPr>
+                      <a:picLocks noChangeArrowheads="1" noChangeAspect="1"/>
+                    </pic:cNvPicPr>
+                  </pic:nvPicPr>
+                  <pic:blipFill>
+                    <a:blip r:embed="rId130"/>
+                    <a:stretch>
+                      <a:fillRect/>
+                    </a:stretch>
+                  </pic:blipFill>
+                  <pic:spPr bwMode="auto">
+                    <a:xfrm>
+                      <a:off x="0" y="0"/>
+                      <a:ext cx="5334000" cy="3556000"/>
+                    </a:xfrm>
+                    <a:prstGeom prst="rect">
+                      <a:avLst/>
+                    </a:prstGeom>
+                    <a:noFill/>
+                    <a:ln w="9525">
+                      <a:noFill/>
+                      <a:headEnd/>
+                      <a:tailEnd/>
+                    </a:ln>
+                  </pic:spPr>
+                </pic:pic>
+              </a:graphicData>
+            </a:graphic>
+          </wp:inline>
+        </w:drawing>
+      </w:r>
+    </w:p>
+    <w:p>
+      <w:pPr>
+        <w:pStyle w:val="ImageCaption"/>
+      </w:pPr>
+      <w:r>
+        <w:t xml:space="preserve">Top High-Priority Call Types</w:t>
+      </w:r>
+    </w:p>
+    <w:p>
+      <w:pPr>
+        <w:pStyle w:val="BodyText"/>
+      </w:pPr>
+      <w:r>
+        <w:t xml:space="preserve">Almost all of the problem types in this graph belong to AFD and are medical calls. Based on the information above, this is to be expected.</w:t>
+      </w:r>
+    </w:p>
+    <w:bookmarkEnd w:id="133"/>
+    <w:bookmarkStart w:id="137" w:name="high-priority-response-times"/>
+    <w:p>
+      <w:pPr>
+        <w:pStyle w:val="Heading3"/>
+      </w:pPr>
+      <w:r>
+        <w:t xml:space="preserve">6.2 High-Priority Response Times</w:t>
+      </w:r>
+    </w:p>
+    <w:p>
+      <w:pPr>
+        <w:pStyle w:val="CaptionedFigure"/>
+      </w:pPr>
+      <w:r>
+        <w:drawing>
+          <wp:inline>
+            <wp:extent cx="5334000" cy="3556000"/>
+            <wp:effectExtent b="0" l="0" r="0" t="0"/>
+            <wp:docPr descr="High-Priority Call Response Times" title="" id="135" name="Picture"/>
+            <a:graphic>
+              <a:graphicData uri="http://schemas.openxmlformats.org/drawingml/2006/picture">
+                <pic:pic>
+                  <pic:nvPicPr>
+                    <pic:cNvPr descr="report_wk35_files/figure-docx/hp-response-times-1.png" id="136" name="Picture"/>
+                    <pic:cNvPicPr>
+                      <a:picLocks noChangeArrowheads="1" noChangeAspect="1"/>
+                    </pic:cNvPicPr>
+                  </pic:nvPicPr>
+                  <pic:blipFill>
+                    <a:blip r:embed="rId134"/>
+                    <a:stretch>
+                      <a:fillRect/>
+                    </a:stretch>
+                  </pic:blipFill>
+                  <pic:spPr bwMode="auto">
+                    <a:xfrm>
+                      <a:off x="0" y="0"/>
+                      <a:ext cx="5334000" cy="3556000"/>
+                    </a:xfrm>
+                    <a:prstGeom prst="rect">
+                      <a:avLst/>
+                    </a:prstGeom>
+                    <a:noFill/>
+                    <a:ln w="9525">
+                      <a:noFill/>
+                      <a:headEnd/>
+                      <a:tailEnd/>
+                    </a:ln>
+                  </pic:spPr>
+                </pic:pic>
+              </a:graphicData>
+            </a:graphic>
+          </wp:inline>
+        </w:drawing>
+      </w:r>
+    </w:p>
+    <w:p>
+      <w:pPr>
+        <w:pStyle w:val="ImageCaption"/>
+      </w:pPr>
+      <w:r>
+        <w:t xml:space="preserve">High-Priority Call Response Times</w:t>
+      </w:r>
+    </w:p>
+    <w:p>
+      <w:pPr>
+        <w:pStyle w:val="BodyText"/>
+      </w:pPr>
+      <w:r>
+        <w:t xml:space="preserve">These histograms show that, overall, our record for handling these calls is excellent.</w:t>
+      </w:r>
+    </w:p>
+    <w:bookmarkEnd w:id="137"/>
+    <w:bookmarkEnd w:id="138"/>
+    <w:bookmarkStart w:id="158" w:name="cardiac-arrest-calls-analysis"/>
+    <w:p>
+      <w:pPr>
+        <w:pStyle w:val="Heading2"/>
+      </w:pPr>
+      <w:r>
+        <w:t xml:space="preserve">7 Cardiac Arrest Calls Analysis</w:t>
+      </w:r>
+    </w:p>
+    <w:p>
+      <w:pPr>
+        <w:pStyle w:val="FirstParagraph"/>
+      </w:pPr>
+      <w:r>
+        <w:t xml:space="preserve">Finally, we will look into the specific subset of calls that are related to cardiac arrests. These calls have been identified in the</w:t>
+      </w:r>
+      <w:r>
+        <w:t xml:space="preserve"> </w:t>
+      </w:r>
+      <w:r>
+        <w:rPr>
+          <w:rStyle w:val="VerbatimChar"/>
+        </w:rPr>
+        <w:t xml:space="preserve">df_ca</w:t>
+      </w:r>
+      <w:r>
+        <w:t xml:space="preserve"> </w:t>
+      </w:r>
+      <w:r>
+        <w:t xml:space="preserve">dataset.</w:t>
+      </w:r>
+    </w:p>
+    <w:p>
+      <w:pPr>
+        <w:pStyle w:val="CaptionedFigure"/>
+      </w:pPr>
+      <w:r>
+        <w:drawing>
+          <wp:inline>
+            <wp:extent cx="5334000" cy="3556000"/>
+            <wp:effectExtent b="0" l="0" r="0" t="0"/>
+            <wp:docPr descr="Cardiac Arrest Call Volume by Day and Hour" title="" id="140" name="Picture"/>
+            <a:graphic>
+              <a:graphicData uri="http://schemas.openxmlformats.org/drawingml/2006/picture">
+                <pic:pic>
+                  <pic:nvPicPr>
+                    <pic:cNvPr descr="report_wk35_files/figure-docx/ca-call-volume-1.png" id="141" name="Picture"/>
+                    <pic:cNvPicPr>
+                      <a:picLocks noChangeArrowheads="1" noChangeAspect="1"/>
+                    </pic:cNvPicPr>
+                  </pic:nvPicPr>
+                  <pic:blipFill>
+                    <a:blip r:embed="rId139"/>
+                    <a:stretch>
+                      <a:fillRect/>
+                    </a:stretch>
+                  </pic:blipFill>
+                  <pic:spPr bwMode="auto">
+                    <a:xfrm>
+                      <a:off x="0" y="0"/>
+                      <a:ext cx="5334000" cy="3556000"/>
+                    </a:xfrm>
+                    <a:prstGeom prst="rect">
+                      <a:avLst/>
+                    </a:prstGeom>
+                    <a:noFill/>
+                    <a:ln w="9525">
+                      <a:noFill/>
+                      <a:headEnd/>
+                      <a:tailEnd/>
+                    </a:ln>
+                  </pic:spPr>
+                </pic:pic>
+              </a:graphicData>
+            </a:graphic>
+          </wp:inline>
+        </w:drawing>
+      </w:r>
+    </w:p>
+    <w:p>
+      <w:pPr>
+        <w:pStyle w:val="ImageCaption"/>
+      </w:pPr>
+      <w:r>
+        <w:t xml:space="preserve">Cardiac Arrest Call Volume by Day and Hour</w:t>
+      </w:r>
+    </w:p>
+    <w:p>
+      <w:pPr>
+        <w:pStyle w:val="BodyText"/>
+      </w:pPr>
+      <w:r>
+        <w:t xml:space="preserve">As we can see, with a very limited number of cardiac arrest calls for the week, the standout day was Friday with 2 calls. There were only two other days with 1 call each.</w:t>
+      </w:r>
+    </w:p>
+    <w:p>
+      <w:pPr>
+        <w:spacing w:before="0" w:after="60"/>
+        <w:keepNext/>
+        <w:jc w:val="start"/>
+        <w:pStyle w:val="caption"/>
+      </w:pPr>
+      <w:r>
+        <w:rPr>
+          <w:rFonts w:ascii="Calibri" w:hAnsi="Calibri"/>
+          <w:sz w:val="24"/>
+        </w:rPr>
+        <w:t xml:space="preserve">Table </w:t>
+      </w:r>
+      <w:r>
+        <w:fldChar w:fldCharType="begin" w:dirty="true"/>
+      </w:r>
+      <w:r>
+        <w:instrText xml:space="preserve" w:dirty="true"> SEQ Table \* ARABIC </w:instrText>
+      </w:r>
+      <w:r>
+        <w:fldChar w:fldCharType="separate" w:dirty="true"/>
+      </w:r>
+      <w:r>
+        <w:rPr>
+          <w:noProof/>
+          <w:rFonts w:ascii="Calibri" w:hAnsi="Calibri"/>
+          <w:sz w:val="24"/>
+        </w:rPr>
+        <w:t xml:space="default">1</w:t>
+      </w:r>
+      <w:r>
+        <w:fldChar w:fldCharType="end" w:dirty="true"/>
+      </w:r>
+      <w:r>
+        <w:rPr>
+          <w:rFonts w:ascii="Calibri" w:hAnsi="Calibri"/>
+          <w:sz w:val="24"/>
+        </w:rPr>
+        <w:t xml:space="preserve">: </w:t>
+      </w:r>
+      <w:r>
+        <w:rPr>
+          <w:rFonts w:ascii="Calibri" w:hAnsi="Calibri"/>
+          <w:sz w:val="24"/>
+          <w:color w:val="333333"/>
+        </w:rPr>
+        <w:t xml:space="default">Weekly Elapsed Time Summary Table</w:t>
+      </w:r>
+    </w:p>
+    <w:p>
+      <w:pPr>
+        <w:spacing w:before="0" w:after="60"/>
+        <w:keepNext/>
+        <w:jc w:val="start"/>
+        <w:pStyle w:val="caption"/>
+      </w:pPr>
+      <w:r>
+        <w:rPr>
+          <w:rFonts w:ascii="Calibri" w:hAnsi="Calibri"/>
+          <w:sz w:val="20"/>
+          <w:color w:val="333333"/>
+        </w:rPr>
+        <w:t xml:space="default">Statistical summary of call processing times</w:t>
+      </w:r>
+    </w:p>
+    <w:tbl xmlns:w="http://schemas.openxmlformats.org/wordprocessingml/2006/main" xmlns:wp="http://schemas.openxmlformats.org/drawingml/2006/wordprocessingDrawing" xmlns:r="http://schemas.openxmlformats.org/officeDocument/2006/relationships" xmlns:w14="http://schemas.microsoft.com/office/word/2010/wordml">
+      <w:tblPr>
+        <w:tblCellMar>
+          <w:top w:w="0" w:type="dxa"/>
+          <w:bottom w:w="0" w:type="dxa"/>
+          <w:start w:w="60" w:type="dxa"/>
+          <w:end w:w="60" w:type="dxa"/>
+        </w:tblCellMar>
+        <w:tblW w:type="auto" w:w="0"/>
+        <w:tblLook w:firstRow="0" w:lastRow="0" w:firstColumn="0" w:lastColumn="0" w:noHBand="0" w:noVBand="0"/>
+        <w:jc w:val="center"/>
+      </w:tblPr>
+      <w:tr>
+        <w:trPr>
+          <w:cantSplit/>
+          <w:tblHeader/>
+        </w:trPr>
+        <w:tc>
+          <w:tcPr>
+            <w:tcBorders>
+              <w:top w:val="single" w:sz="16" w:space="0" w:color="D3D3D3"/>
+              <w:bottom w:val="single" w:sz="16" w:space="0" w:color="D3D3D3"/>
+              <w:start w:val="single" w:space="0" w:color="D3D3D3"/>
+            </w:tcBorders>
+          </w:tcPr>
+          <w:p>
+            <w:pPr>
+              <w:spacing w:before="0" w:after="60"/>
+              <w:keepNext/>
+              <w:jc w:val="start"/>
+            </w:pPr>
+            <w:r>
+              <w:rPr>
+                <w:rFonts w:ascii="Calibri" w:hAnsi="Calibri"/>
+                <w:sz w:val="20"/>
+              </w:rPr>
+              <w:t xml:space="default">Time Metric</w:t>
+            </w:r>
+          </w:p>
+        </w:tc>
+        <w:tc>
+          <w:tcPr>
+            <w:tcBorders>
+              <w:top w:val="single" w:sz="16" w:space="0" w:color="D3D3D3"/>
+              <w:bottom w:val="single" w:sz="16" w:space="0" w:color="D3D3D3"/>
+            </w:tcBorders>
+          </w:tcPr>
+          <w:p>
+            <w:pPr>
+              <w:spacing w:before="0" w:after="60"/>
+              <w:keepNext/>
+              <w:jc w:val="end"/>
+            </w:pPr>
+            <w:r>
+              <w:rPr>
+                <w:rFonts w:ascii="Calibri" w:hAnsi="Calibri"/>
+                <w:sz w:val="20"/>
+              </w:rPr>
+              <w:t xml:space="default">Min</w:t>
+            </w:r>
+          </w:p>
+        </w:tc>
+        <w:tc>
+          <w:tcPr>
+            <w:tcBorders>
+              <w:top w:val="single" w:sz="16" w:space="0" w:color="D3D3D3"/>
+              <w:bottom w:val="single" w:sz="16" w:space="0" w:color="D3D3D3"/>
+            </w:tcBorders>
+          </w:tcPr>
+          <w:p>
+            <w:pPr>
+              <w:spacing w:before="0" w:after="60"/>
+              <w:keepNext/>
+              <w:jc w:val="end"/>
+            </w:pPr>
+            <w:r>
+              <w:rPr>
+                <w:rFonts w:ascii="Calibri" w:hAnsi="Calibri"/>
+                <w:sz w:val="20"/>
+              </w:rPr>
+              <w:t xml:space="default">Mean</w:t>
+            </w:r>
+          </w:p>
+        </w:tc>
+        <w:tc>
+          <w:tcPr>
+            <w:tcBorders>
+              <w:top w:val="single" w:sz="16" w:space="0" w:color="D3D3D3"/>
+              <w:bottom w:val="single" w:sz="16" w:space="0" w:color="D3D3D3"/>
+            </w:tcBorders>
+          </w:tcPr>
+          <w:p>
+            <w:pPr>
+              <w:spacing w:before="0" w:after="60"/>
+              <w:keepNext/>
+              <w:jc w:val="end"/>
+            </w:pPr>
+            <w:r>
+              <w:rPr>
+                <w:rFonts w:ascii="Calibri" w:hAnsi="Calibri"/>
+                <w:sz w:val="20"/>
+              </w:rPr>
+              <w:t xml:space="default">Median</w:t>
+            </w:r>
+          </w:p>
+        </w:tc>
+        <w:tc>
+          <w:tcPr>
+            <w:tcBorders>
+              <w:top w:val="single" w:sz="16" w:space="0" w:color="D3D3D3"/>
+              <w:bottom w:val="single" w:sz="16" w:space="0" w:color="D3D3D3"/>
+            </w:tcBorders>
+          </w:tcPr>
+          <w:p>
+            <w:pPr>
+              <w:spacing w:before="0" w:after="60"/>
+              <w:keepNext/>
+              <w:jc w:val="end"/>
+            </w:pPr>
+            <w:r>
+              <w:rPr>
+                <w:rFonts w:ascii="Calibri" w:hAnsi="Calibri"/>
+                <w:sz w:val="20"/>
+              </w:rPr>
+              <w:t xml:space="default">Std Dev</w:t>
+            </w:r>
+          </w:p>
+        </w:tc>
+        <w:tc>
+          <w:tcPr>
+            <w:tcBorders>
+              <w:top w:val="single" w:sz="16" w:space="0" w:color="D3D3D3"/>
+              <w:bottom w:val="single" w:sz="16" w:space="0" w:color="D3D3D3"/>
+            </w:tcBorders>
+          </w:tcPr>
+          <w:p>
+            <w:pPr>
+              <w:spacing w:before="0" w:after="60"/>
+              <w:keepNext/>
+              <w:jc w:val="end"/>
+            </w:pPr>
+            <w:r>
+              <w:rPr>
+                <w:rFonts w:ascii="Calibri" w:hAnsi="Calibri"/>
+                <w:sz w:val="20"/>
+              </w:rPr>
+              <w:t xml:space="default">Skew</w:t>
+            </w:r>
+          </w:p>
+        </w:tc>
+        <w:tc>
+          <w:tcPr>
+            <w:tcBorders>
+              <w:top w:val="single" w:sz="16" w:space="0" w:color="D3D3D3"/>
+              <w:bottom w:val="single" w:sz="16" w:space="0" w:color="D3D3D3"/>
+              <w:end w:val="single" w:space="0" w:color="D3D3D3"/>
+            </w:tcBorders>
+          </w:tcPr>
+          <w:p>
+            <w:pPr>
+              <w:spacing w:before="0" w:after="60"/>
+              <w:keepNext/>
+              <w:jc w:val="end"/>
+            </w:pPr>
+            <w:r>
+              <w:rPr>
+                <w:rFonts w:ascii="Calibri" w:hAnsi="Calibri"/>
+                <w:sz w:val="20"/>
+              </w:rPr>
+              <w:t xml:space="default">Kurtosis</w:t>
+            </w:r>
+          </w:p>
+        </w:tc>
+      </w:tr>
+      <w:tr>
+        <w:trPr>
+          <w:cantSplit/>
+        </w:trPr>
+        <w:tc>
+          <w:tcPr>
+            <w:tcBorders>
+              <w:top w:val="single" w:space="0" w:color="D3D3D3"/>
+              <w:bottom w:val="single" w:space="0" w:color="D3D3D3"/>
+              <w:start w:val="single" w:space="0" w:color="D3D3D3"/>
+              <w:end w:val="single" w:space="0" w:color="D3D3D3"/>
+            </w:tcBorders>
+          </w:tcPr>
+          <w:p>
+            <w:pPr>
+              <w:spacing w:before="0" w:after="60"/>
+              <w:keepNext/>
+              <w:jc w:val="start"/>
+            </w:pPr>
+            <w:r>
+              <w:rPr>
+                <w:rFonts w:ascii="Calibri" w:hAnsi="Calibri"/>
+                <w:sz w:val="20"/>
+              </w:rPr>
+              <w:t xml:space="default">Time To Queue</w:t>
+            </w:r>
+          </w:p>
+        </w:tc>
+        <w:tc>
+          <w:tcPr>
+            <w:tcBorders>
+              <w:top w:val="single" w:space="0" w:color="D3D3D3"/>
+              <w:bottom w:val="single" w:space="0" w:color="D3D3D3"/>
+              <w:start w:val="single" w:space="0" w:color="D3D3D3"/>
+              <w:end w:val="single" w:space="0" w:color="D3D3D3"/>
+            </w:tcBorders>
+          </w:tcPr>
+          <w:p>
+            <w:pPr>
+              <w:spacing w:before="0" w:after="60"/>
+              <w:keepNext/>
+              <w:jc w:val="end"/>
+            </w:pPr>
+            <w:r>
+              <w:rPr>
+                <w:rFonts w:ascii="Calibri" w:hAnsi="Calibri"/>
+                <w:sz w:val="20"/>
+              </w:rPr>
+              <w:t xml:space="default">21.00</w:t>
+            </w:r>
+          </w:p>
+        </w:tc>
+        <w:tc>
+          <w:tcPr>
+            <w:tcBorders>
+              <w:top w:val="single" w:space="0" w:color="D3D3D3"/>
+              <w:bottom w:val="single" w:space="0" w:color="D3D3D3"/>
+              <w:start w:val="single" w:space="0" w:color="D3D3D3"/>
+              <w:end w:val="single" w:space="0" w:color="D3D3D3"/>
+            </w:tcBorders>
+          </w:tcPr>
+          <w:p>
+            <w:pPr>
+              <w:spacing w:before="0" w:after="60"/>
+              <w:keepNext/>
+              <w:jc w:val="end"/>
+            </w:pPr>
+            <w:r>
+              <w:rPr>
+                <w:rFonts w:ascii="Calibri" w:hAnsi="Calibri"/>
+                <w:sz w:val="20"/>
+              </w:rPr>
+              <w:t xml:space="default">40.25</w:t>
+            </w:r>
+          </w:p>
+        </w:tc>
+        <w:tc>
+          <w:tcPr>
+            <w:tcBorders>
+              <w:top w:val="single" w:space="0" w:color="D3D3D3"/>
+              <w:bottom w:val="single" w:space="0" w:color="D3D3D3"/>
+              <w:start w:val="single" w:space="0" w:color="D3D3D3"/>
+              <w:end w:val="single" w:space="0" w:color="D3D3D3"/>
+            </w:tcBorders>
+          </w:tcPr>
+          <w:p>
+            <w:pPr>
+              <w:spacing w:before="0" w:after="60"/>
+              <w:keepNext/>
+              <w:jc w:val="end"/>
+            </w:pPr>
+            <w:r>
+              <w:rPr>
+                <w:rFonts w:ascii="Calibri" w:hAnsi="Calibri"/>
+                <w:sz w:val="20"/>
+              </w:rPr>
+              <w:t xml:space="default">40.00</w:t>
+            </w:r>
+          </w:p>
+        </w:tc>
+        <w:tc>
+          <w:tcPr>
+            <w:tcBorders>
+              <w:top w:val="single" w:space="0" w:color="D3D3D3"/>
+              <w:bottom w:val="single" w:space="0" w:color="D3D3D3"/>
+              <w:start w:val="single" w:space="0" w:color="D3D3D3"/>
+              <w:end w:val="single" w:space="0" w:color="D3D3D3"/>
+            </w:tcBorders>
+          </w:tcPr>
+          <w:p>
+            <w:pPr>
+              <w:spacing w:before="0" w:after="60"/>
+              <w:keepNext/>
+              <w:jc w:val="end"/>
+            </w:pPr>
+            <w:r>
+              <w:rPr>
+                <w:rFonts w:ascii="Calibri" w:hAnsi="Calibri"/>
+                <w:sz w:val="20"/>
+              </w:rPr>
+              <w:t xml:space="default">20.60</w:t>
+            </w:r>
+          </w:p>
+        </w:tc>
+        <w:tc>
+          <w:tcPr>
+            <w:tcBorders>
+              <w:top w:val="single" w:space="0" w:color="D3D3D3"/>
+              <w:bottom w:val="single" w:space="0" w:color="D3D3D3"/>
+              <w:start w:val="single" w:space="0" w:color="D3D3D3"/>
+              <w:end w:val="single" w:space="0" w:color="D3D3D3"/>
+            </w:tcBorders>
+          </w:tcPr>
+          <w:p>
+            <w:pPr>
+              <w:spacing w:before="0" w:after="60"/>
+              <w:keepNext/>
+              <w:jc w:val="end"/>
+            </w:pPr>
+            <w:r>
+              <w:rPr>
+                <w:rFonts w:ascii="Calibri" w:hAnsi="Calibri"/>
+                <w:sz w:val="20"/>
+              </w:rPr>
+              <w:t xml:space="default">0.01</w:t>
+            </w:r>
+          </w:p>
+        </w:tc>
+        <w:tc>
+          <w:tcPr>
+            <w:tcBorders>
+              <w:top w:val="single" w:space="0" w:color="D3D3D3"/>
+              <w:bottom w:val="single" w:space="0" w:color="D3D3D3"/>
+              <w:start w:val="single" w:space="0" w:color="D3D3D3"/>
+              <w:end w:val="single" w:space="0" w:color="D3D3D3"/>
+            </w:tcBorders>
+          </w:tcPr>
+          <w:p>
+            <w:pPr>
+              <w:spacing w:before="0" w:after="60"/>
+              <w:keepNext/>
+              <w:jc w:val="end"/>
+            </w:pPr>
+            <w:r>
+              <w:rPr>
+                <w:rFonts w:ascii="Calibri" w:hAnsi="Calibri"/>
+                <w:sz w:val="20"/>
+              </w:rPr>
+              <w:t xml:space="default">-1.96</w:t>
+            </w:r>
+          </w:p>
+        </w:tc>
+      </w:tr>
+      <w:tr>
+        <w:trPr>
+          <w:cantSplit/>
+        </w:trPr>
+        <w:tc>
+          <w:tcPr>
+            <w:tcBorders>
+              <w:top w:val="single" w:space="0" w:color="D3D3D3"/>
+              <w:bottom w:val="single" w:space="0" w:color="D3D3D3"/>
+              <w:start w:val="single" w:space="0" w:color="D3D3D3"/>
+              <w:end w:val="single" w:space="0" w:color="D3D3D3"/>
+            </w:tcBorders>
+          </w:tcPr>
+          <w:p>
+            <w:pPr>
+              <w:spacing w:before="0" w:after="60"/>
+              <w:keepNext/>
+              <w:jc w:val="start"/>
+            </w:pPr>
+            <w:r>
+              <w:rPr>
+                <w:rFonts w:ascii="Calibri" w:hAnsi="Calibri"/>
+                <w:sz w:val="20"/>
+              </w:rPr>
+              <w:t xml:space="default">Time To Dispatch</w:t>
+            </w:r>
+          </w:p>
+        </w:tc>
+        <w:tc>
+          <w:tcPr>
+            <w:tcBorders>
+              <w:top w:val="single" w:space="0" w:color="D3D3D3"/>
+              <w:bottom w:val="single" w:space="0" w:color="D3D3D3"/>
+              <w:start w:val="single" w:space="0" w:color="D3D3D3"/>
+              <w:end w:val="single" w:space="0" w:color="D3D3D3"/>
+            </w:tcBorders>
+          </w:tcPr>
+          <w:p>
+            <w:pPr>
+              <w:spacing w:before="0" w:after="60"/>
+              <w:keepNext/>
+              <w:jc w:val="end"/>
+            </w:pPr>
+            <w:r>
+              <w:rPr>
+                <w:rFonts w:ascii="Calibri" w:hAnsi="Calibri"/>
+                <w:sz w:val="20"/>
+              </w:rPr>
+              <w:t xml:space="default">2.00</w:t>
+            </w:r>
+          </w:p>
+        </w:tc>
+        <w:tc>
+          <w:tcPr>
+            <w:tcBorders>
+              <w:top w:val="single" w:space="0" w:color="D3D3D3"/>
+              <w:bottom w:val="single" w:space="0" w:color="D3D3D3"/>
+              <w:start w:val="single" w:space="0" w:color="D3D3D3"/>
+              <w:end w:val="single" w:space="0" w:color="D3D3D3"/>
+            </w:tcBorders>
+          </w:tcPr>
+          <w:p>
+            <w:pPr>
+              <w:spacing w:before="0" w:after="60"/>
+              <w:keepNext/>
+              <w:jc w:val="end"/>
+            </w:pPr>
+            <w:r>
+              <w:rPr>
+                <w:rFonts w:ascii="Calibri" w:hAnsi="Calibri"/>
+                <w:sz w:val="20"/>
+              </w:rPr>
+              <w:t xml:space="default">2.50</w:t>
+            </w:r>
+          </w:p>
+        </w:tc>
+        <w:tc>
+          <w:tcPr>
+            <w:tcBorders>
+              <w:top w:val="single" w:space="0" w:color="D3D3D3"/>
+              <w:bottom w:val="single" w:space="0" w:color="D3D3D3"/>
+              <w:start w:val="single" w:space="0" w:color="D3D3D3"/>
+              <w:end w:val="single" w:space="0" w:color="D3D3D3"/>
+            </w:tcBorders>
+          </w:tcPr>
+          <w:p>
+            <w:pPr>
+              <w:spacing w:before="0" w:after="60"/>
+              <w:keepNext/>
+              <w:jc w:val="end"/>
+            </w:pPr>
+            <w:r>
+              <w:rPr>
+                <w:rFonts w:ascii="Calibri" w:hAnsi="Calibri"/>
+                <w:sz w:val="20"/>
+              </w:rPr>
+              <w:t xml:space="default">2.50</w:t>
+            </w:r>
+          </w:p>
+        </w:tc>
+        <w:tc>
+          <w:tcPr>
+            <w:tcBorders>
+              <w:top w:val="single" w:space="0" w:color="D3D3D3"/>
+              <w:bottom w:val="single" w:space="0" w:color="D3D3D3"/>
+              <w:start w:val="single" w:space="0" w:color="D3D3D3"/>
+              <w:end w:val="single" w:space="0" w:color="D3D3D3"/>
+            </w:tcBorders>
+          </w:tcPr>
+          <w:p>
+            <w:pPr>
+              <w:spacing w:before="0" w:after="60"/>
+              <w:keepNext/>
+              <w:jc w:val="end"/>
+            </w:pPr>
+            <w:r>
+              <w:rPr>
+                <w:rFonts w:ascii="Calibri" w:hAnsi="Calibri"/>
+                <w:sz w:val="20"/>
+              </w:rPr>
+              <w:t xml:space="default">0.58</w:t>
+            </w:r>
+          </w:p>
+        </w:tc>
+        <w:tc>
+          <w:tcPr>
+            <w:tcBorders>
+              <w:top w:val="single" w:space="0" w:color="D3D3D3"/>
+              <w:bottom w:val="single" w:space="0" w:color="D3D3D3"/>
+              <w:start w:val="single" w:space="0" w:color="D3D3D3"/>
+              <w:end w:val="single" w:space="0" w:color="D3D3D3"/>
+            </w:tcBorders>
+          </w:tcPr>
+          <w:p>
+            <w:pPr>
+              <w:spacing w:before="0" w:after="60"/>
+              <w:keepNext/>
+              <w:jc w:val="end"/>
+            </w:pPr>
+            <w:r>
+              <w:rPr>
+                <w:rFonts w:ascii="Calibri" w:hAnsi="Calibri"/>
+                <w:sz w:val="20"/>
+              </w:rPr>
+              <w:t xml:space="default">0.00</w:t>
+            </w:r>
+          </w:p>
+        </w:tc>
+        <w:tc>
+          <w:tcPr>
+            <w:tcBorders>
+              <w:top w:val="single" w:space="0" w:color="D3D3D3"/>
+              <w:bottom w:val="single" w:space="0" w:color="D3D3D3"/>
+              <w:start w:val="single" w:space="0" w:color="D3D3D3"/>
+              <w:end w:val="single" w:space="0" w:color="D3D3D3"/>
+            </w:tcBorders>
+          </w:tcPr>
+          <w:p>
+            <w:pPr>
+              <w:spacing w:before="0" w:after="60"/>
+              <w:keepNext/>
+              <w:jc w:val="end"/>
+            </w:pPr>
+            <w:r>
+              <w:rPr>
+                <w:rFonts w:ascii="Calibri" w:hAnsi="Calibri"/>
+                <w:sz w:val="20"/>
+              </w:rPr>
+              <w:t xml:space="default">-2.00</w:t>
+            </w:r>
+          </w:p>
+        </w:tc>
+      </w:tr>
+      <w:tr>
+        <w:trPr>
+          <w:cantSplit/>
+        </w:trPr>
+        <w:tc>
+          <w:tcPr>
+            <w:tcBorders>
+              <w:top w:val="single" w:space="0" w:color="D3D3D3"/>
+              <w:bottom w:val="single" w:space="0" w:color="D3D3D3"/>
+              <w:start w:val="single" w:space="0" w:color="D3D3D3"/>
+              <w:end w:val="single" w:space="0" w:color="D3D3D3"/>
+            </w:tcBorders>
+          </w:tcPr>
+          <w:p>
+            <w:pPr>
+              <w:spacing w:before="0" w:after="60"/>
+              <w:keepNext/>
+              <w:jc w:val="start"/>
+            </w:pPr>
+            <w:r>
+              <w:rPr>
+                <w:rFonts w:ascii="Calibri" w:hAnsi="Calibri"/>
+                <w:sz w:val="20"/>
+              </w:rPr>
+              <w:t xml:space="default">Phone Time</w:t>
+            </w:r>
+          </w:p>
+        </w:tc>
+        <w:tc>
+          <w:tcPr>
+            <w:tcBorders>
+              <w:top w:val="single" w:space="0" w:color="D3D3D3"/>
+              <w:bottom w:val="single" w:space="0" w:color="D3D3D3"/>
+              <w:start w:val="single" w:space="0" w:color="D3D3D3"/>
+              <w:end w:val="single" w:space="0" w:color="D3D3D3"/>
+            </w:tcBorders>
+          </w:tcPr>
+          <w:p>
+            <w:pPr>
+              <w:spacing w:before="0" w:after="60"/>
+              <w:keepNext/>
+              <w:jc w:val="end"/>
+            </w:pPr>
+            <w:r>
+              <w:rPr>
+                <w:rFonts w:ascii="Calibri" w:hAnsi="Calibri"/>
+                <w:sz w:val="20"/>
+              </w:rPr>
+              <w:t xml:space="default">162.00</w:t>
+            </w:r>
+          </w:p>
+        </w:tc>
+        <w:tc>
+          <w:tcPr>
+            <w:tcBorders>
+              <w:top w:val="single" w:space="0" w:color="D3D3D3"/>
+              <w:bottom w:val="single" w:space="0" w:color="D3D3D3"/>
+              <w:start w:val="single" w:space="0" w:color="D3D3D3"/>
+              <w:end w:val="single" w:space="0" w:color="D3D3D3"/>
+            </w:tcBorders>
+          </w:tcPr>
+          <w:p>
+            <w:pPr>
+              <w:spacing w:before="0" w:after="60"/>
+              <w:keepNext/>
+              <w:jc w:val="end"/>
+            </w:pPr>
+            <w:r>
+              <w:rPr>
+                <w:rFonts w:ascii="Calibri" w:hAnsi="Calibri"/>
+                <w:sz w:val="20"/>
+              </w:rPr>
+              <w:t xml:space="default">457.00</w:t>
+            </w:r>
+          </w:p>
+        </w:tc>
+        <w:tc>
+          <w:tcPr>
+            <w:tcBorders>
+              <w:top w:val="single" w:space="0" w:color="D3D3D3"/>
+              <w:bottom w:val="single" w:space="0" w:color="D3D3D3"/>
+              <w:start w:val="single" w:space="0" w:color="D3D3D3"/>
+              <w:end w:val="single" w:space="0" w:color="D3D3D3"/>
+            </w:tcBorders>
+          </w:tcPr>
+          <w:p>
+            <w:pPr>
+              <w:spacing w:before="0" w:after="60"/>
+              <w:keepNext/>
+              <w:jc w:val="end"/>
+            </w:pPr>
+            <w:r>
+              <w:rPr>
+                <w:rFonts w:ascii="Calibri" w:hAnsi="Calibri"/>
+                <w:sz w:val="20"/>
+              </w:rPr>
+              <w:t xml:space="default">531.00</w:t>
+            </w:r>
+          </w:p>
+        </w:tc>
+        <w:tc>
+          <w:tcPr>
+            <w:tcBorders>
+              <w:top w:val="single" w:space="0" w:color="D3D3D3"/>
+              <w:bottom w:val="single" w:space="0" w:color="D3D3D3"/>
+              <w:start w:val="single" w:space="0" w:color="D3D3D3"/>
+              <w:end w:val="single" w:space="0" w:color="D3D3D3"/>
+            </w:tcBorders>
+          </w:tcPr>
+          <w:p>
+            <w:pPr>
+              <w:spacing w:before="0" w:after="60"/>
+              <w:keepNext/>
+              <w:jc w:val="end"/>
+            </w:pPr>
+            <w:r>
+              <w:rPr>
+                <w:rFonts w:ascii="Calibri" w:hAnsi="Calibri"/>
+                <w:sz w:val="20"/>
+              </w:rPr>
+              <w:t xml:space="default">199.66</w:t>
+            </w:r>
+          </w:p>
+        </w:tc>
+        <w:tc>
+          <w:tcPr>
+            <w:tcBorders>
+              <w:top w:val="single" w:space="0" w:color="D3D3D3"/>
+              <w:bottom w:val="single" w:space="0" w:color="D3D3D3"/>
+              <w:start w:val="single" w:space="0" w:color="D3D3D3"/>
+              <w:end w:val="single" w:space="0" w:color="D3D3D3"/>
+            </w:tcBorders>
+          </w:tcPr>
+          <w:p>
+            <w:pPr>
+              <w:spacing w:before="0" w:after="60"/>
+              <w:keepNext/>
+              <w:jc w:val="end"/>
+            </w:pPr>
+            <w:r>
+              <w:rPr>
+                <w:rFonts w:ascii="Calibri" w:hAnsi="Calibri"/>
+                <w:sz w:val="20"/>
+              </w:rPr>
+              <w:t xml:space="default">-0.68</w:t>
+            </w:r>
+          </w:p>
+        </w:tc>
+        <w:tc>
+          <w:tcPr>
+            <w:tcBorders>
+              <w:top w:val="single" w:space="0" w:color="D3D3D3"/>
+              <w:bottom w:val="single" w:space="0" w:color="D3D3D3"/>
+              <w:start w:val="single" w:space="0" w:color="D3D3D3"/>
+              <w:end w:val="single" w:space="0" w:color="D3D3D3"/>
+            </w:tcBorders>
+          </w:tcPr>
+          <w:p>
+            <w:pPr>
+              <w:spacing w:before="0" w:after="60"/>
+              <w:keepNext/>
+              <w:jc w:val="end"/>
+            </w:pPr>
+            <w:r>
+              <w:rPr>
+                <w:rFonts w:ascii="Calibri" w:hAnsi="Calibri"/>
+                <w:sz w:val="20"/>
+              </w:rPr>
+              <w:t xml:space="default">-0.73</w:t>
+            </w:r>
+          </w:p>
+        </w:tc>
+      </w:tr>
+      <w:tr>
+        <w:trPr>
+          <w:cantSplit/>
+        </w:trPr>
+        <w:tc>
+          <w:tcPr>
+            <w:tcBorders>
+              <w:top w:val="single" w:space="0" w:color="D3D3D3"/>
+              <w:bottom w:val="single" w:space="0" w:color="D3D3D3"/>
+              <w:start w:val="single" w:space="0" w:color="D3D3D3"/>
+              <w:end w:val="single" w:space="0" w:color="D3D3D3"/>
+            </w:tcBorders>
+          </w:tcPr>
+          <w:p>
+            <w:pPr>
+              <w:spacing w:before="0" w:after="60"/>
+              <w:keepNext/>
+              <w:jc w:val="start"/>
+            </w:pPr>
+            <w:r>
+              <w:rPr>
+                <w:rFonts w:ascii="Calibri" w:hAnsi="Calibri"/>
+                <w:sz w:val="20"/>
+              </w:rPr>
+              <w:t xml:space="default">Processing Time</w:t>
+            </w:r>
+          </w:p>
+        </w:tc>
+        <w:tc>
+          <w:tcPr>
+            <w:tcBorders>
+              <w:top w:val="single" w:space="0" w:color="D3D3D3"/>
+              <w:bottom w:val="single" w:space="0" w:color="D3D3D3"/>
+              <w:start w:val="single" w:space="0" w:color="D3D3D3"/>
+              <w:end w:val="single" w:space="0" w:color="D3D3D3"/>
+            </w:tcBorders>
+          </w:tcPr>
+          <w:p>
+            <w:pPr>
+              <w:spacing w:before="0" w:after="60"/>
+              <w:keepNext/>
+              <w:jc w:val="end"/>
+            </w:pPr>
+            <w:r>
+              <w:rPr>
+                <w:rFonts w:ascii="Calibri" w:hAnsi="Calibri"/>
+                <w:sz w:val="20"/>
+              </w:rPr>
+              <w:t xml:space="default">24.00</w:t>
+            </w:r>
+          </w:p>
+        </w:tc>
+        <w:tc>
+          <w:tcPr>
+            <w:tcBorders>
+              <w:top w:val="single" w:space="0" w:color="D3D3D3"/>
+              <w:bottom w:val="single" w:space="0" w:color="D3D3D3"/>
+              <w:start w:val="single" w:space="0" w:color="D3D3D3"/>
+              <w:end w:val="single" w:space="0" w:color="D3D3D3"/>
+            </w:tcBorders>
+          </w:tcPr>
+          <w:p>
+            <w:pPr>
+              <w:spacing w:before="0" w:after="60"/>
+              <w:keepNext/>
+              <w:jc w:val="end"/>
+            </w:pPr>
+            <w:r>
+              <w:rPr>
+                <w:rFonts w:ascii="Calibri" w:hAnsi="Calibri"/>
+                <w:sz w:val="20"/>
+              </w:rPr>
+              <w:t xml:space="default">42.75</w:t>
+            </w:r>
+          </w:p>
+        </w:tc>
+        <w:tc>
+          <w:tcPr>
+            <w:tcBorders>
+              <w:top w:val="single" w:space="0" w:color="D3D3D3"/>
+              <w:bottom w:val="single" w:space="0" w:color="D3D3D3"/>
+              <w:start w:val="single" w:space="0" w:color="D3D3D3"/>
+              <w:end w:val="single" w:space="0" w:color="D3D3D3"/>
+            </w:tcBorders>
+          </w:tcPr>
+          <w:p>
+            <w:pPr>
+              <w:spacing w:before="0" w:after="60"/>
+              <w:keepNext/>
+              <w:jc w:val="end"/>
+            </w:pPr>
+            <w:r>
+              <w:rPr>
+                <w:rFonts w:ascii="Calibri" w:hAnsi="Calibri"/>
+                <w:sz w:val="20"/>
+              </w:rPr>
+              <w:t xml:space="default">42.50</w:t>
+            </w:r>
+          </w:p>
+        </w:tc>
+        <w:tc>
+          <w:tcPr>
+            <w:tcBorders>
+              <w:top w:val="single" w:space="0" w:color="D3D3D3"/>
+              <w:bottom w:val="single" w:space="0" w:color="D3D3D3"/>
+              <w:start w:val="single" w:space="0" w:color="D3D3D3"/>
+              <w:end w:val="single" w:space="0" w:color="D3D3D3"/>
+            </w:tcBorders>
+          </w:tcPr>
+          <w:p>
+            <w:pPr>
+              <w:spacing w:before="0" w:after="60"/>
+              <w:keepNext/>
+              <w:jc w:val="end"/>
+            </w:pPr>
+            <w:r>
+              <w:rPr>
+                <w:rFonts w:ascii="Calibri" w:hAnsi="Calibri"/>
+                <w:sz w:val="20"/>
+              </w:rPr>
+              <w:t xml:space="default">20.55</w:t>
+            </w:r>
+          </w:p>
+        </w:tc>
+        <w:tc>
+          <w:tcPr>
+            <w:tcBorders>
+              <w:top w:val="single" w:space="0" w:color="D3D3D3"/>
+              <w:bottom w:val="single" w:space="0" w:color="D3D3D3"/>
+              <w:start w:val="single" w:space="0" w:color="D3D3D3"/>
+              <w:end w:val="single" w:space="0" w:color="D3D3D3"/>
+            </w:tcBorders>
+          </w:tcPr>
+          <w:p>
+            <w:pPr>
+              <w:spacing w:before="0" w:after="60"/>
+              <w:keepNext/>
+              <w:jc w:val="end"/>
+            </w:pPr>
+            <w:r>
+              <w:rPr>
+                <w:rFonts w:ascii="Calibri" w:hAnsi="Calibri"/>
+                <w:sz w:val="20"/>
+              </w:rPr>
+              <w:t xml:space="default">0.00</w:t>
+            </w:r>
+          </w:p>
+        </w:tc>
+        <w:tc>
+          <w:tcPr>
+            <w:tcBorders>
+              <w:top w:val="single" w:space="0" w:color="D3D3D3"/>
+              <w:bottom w:val="single" w:space="0" w:color="D3D3D3"/>
+              <w:start w:val="single" w:space="0" w:color="D3D3D3"/>
+              <w:end w:val="single" w:space="0" w:color="D3D3D3"/>
+            </w:tcBorders>
+          </w:tcPr>
+          <w:p>
+            <w:pPr>
+              <w:spacing w:before="0" w:after="60"/>
+              <w:keepNext/>
+              <w:jc w:val="end"/>
+            </w:pPr>
+            <w:r>
+              <w:rPr>
+                <w:rFonts w:ascii="Calibri" w:hAnsi="Calibri"/>
+                <w:sz w:val="20"/>
+              </w:rPr>
+              <w:t xml:space="default">-1.98</w:t>
+            </w:r>
+          </w:p>
+        </w:tc>
+      </w:tr>
+      <w:tr>
+        <w:trPr>
+          <w:cantSplit/>
+        </w:trPr>
+        <w:tc>
+          <w:tcPr>
+            <w:tcBorders>
+              <w:top w:val="single" w:space="0" w:color="D3D3D3"/>
+              <w:bottom w:val="single" w:space="0" w:color="D3D3D3"/>
+              <w:start w:val="single" w:space="0" w:color="D3D3D3"/>
+              <w:end w:val="single" w:space="0" w:color="D3D3D3"/>
+            </w:tcBorders>
+          </w:tcPr>
+          <w:p>
+            <w:pPr>
+              <w:spacing w:before="0" w:after="60"/>
+              <w:keepNext/>
+              <w:jc w:val="start"/>
+            </w:pPr>
+            <w:r>
+              <w:rPr>
+                <w:rFonts w:ascii="Calibri" w:hAnsi="Calibri"/>
+                <w:sz w:val="20"/>
+              </w:rPr>
+              <w:t xml:space="default">Rollout Time</w:t>
+            </w:r>
+          </w:p>
+        </w:tc>
+        <w:tc>
+          <w:tcPr>
+            <w:tcBorders>
+              <w:top w:val="single" w:space="0" w:color="D3D3D3"/>
+              <w:bottom w:val="single" w:space="0" w:color="D3D3D3"/>
+              <w:start w:val="single" w:space="0" w:color="D3D3D3"/>
+              <w:end w:val="single" w:space="0" w:color="D3D3D3"/>
+            </w:tcBorders>
+          </w:tcPr>
+          <w:p>
+            <w:pPr>
+              <w:spacing w:before="0" w:after="60"/>
+              <w:keepNext/>
+              <w:jc w:val="end"/>
+            </w:pPr>
+            <w:r>
+              <w:rPr>
+                <w:rFonts w:ascii="Calibri" w:hAnsi="Calibri"/>
+                <w:sz w:val="20"/>
+              </w:rPr>
+              <w:t xml:space="default">11.00</w:t>
+            </w:r>
+          </w:p>
+        </w:tc>
+        <w:tc>
+          <w:tcPr>
+            <w:tcBorders>
+              <w:top w:val="single" w:space="0" w:color="D3D3D3"/>
+              <w:bottom w:val="single" w:space="0" w:color="D3D3D3"/>
+              <w:start w:val="single" w:space="0" w:color="D3D3D3"/>
+              <w:end w:val="single" w:space="0" w:color="D3D3D3"/>
+            </w:tcBorders>
+          </w:tcPr>
+          <w:p>
+            <w:pPr>
+              <w:spacing w:before="0" w:after="60"/>
+              <w:keepNext/>
+              <w:jc w:val="end"/>
+            </w:pPr>
+            <w:r>
+              <w:rPr>
+                <w:rFonts w:ascii="Calibri" w:hAnsi="Calibri"/>
+                <w:sz w:val="20"/>
+              </w:rPr>
+              <w:t xml:space="default">46.50</w:t>
+            </w:r>
+          </w:p>
+        </w:tc>
+        <w:tc>
+          <w:tcPr>
+            <w:tcBorders>
+              <w:top w:val="single" w:space="0" w:color="D3D3D3"/>
+              <w:bottom w:val="single" w:space="0" w:color="D3D3D3"/>
+              <w:start w:val="single" w:space="0" w:color="D3D3D3"/>
+              <w:end w:val="single" w:space="0" w:color="D3D3D3"/>
+            </w:tcBorders>
+          </w:tcPr>
+          <w:p>
+            <w:pPr>
+              <w:spacing w:before="0" w:after="60"/>
+              <w:keepNext/>
+              <w:jc w:val="end"/>
+            </w:pPr>
+            <w:r>
+              <w:rPr>
+                <w:rFonts w:ascii="Calibri" w:hAnsi="Calibri"/>
+                <w:sz w:val="20"/>
+              </w:rPr>
+              <w:t xml:space="default">43.00</w:t>
+            </w:r>
+          </w:p>
+        </w:tc>
+        <w:tc>
+          <w:tcPr>
+            <w:tcBorders>
+              <w:top w:val="single" w:space="0" w:color="D3D3D3"/>
+              <w:bottom w:val="single" w:space="0" w:color="D3D3D3"/>
+              <w:start w:val="single" w:space="0" w:color="D3D3D3"/>
+              <w:end w:val="single" w:space="0" w:color="D3D3D3"/>
+            </w:tcBorders>
+          </w:tcPr>
+          <w:p>
+            <w:pPr>
+              <w:spacing w:before="0" w:after="60"/>
+              <w:keepNext/>
+              <w:jc w:val="end"/>
+            </w:pPr>
+            <w:r>
+              <w:rPr>
+                <w:rFonts w:ascii="Calibri" w:hAnsi="Calibri"/>
+                <w:sz w:val="20"/>
+              </w:rPr>
+              <w:t xml:space="default">34.36</w:t>
+            </w:r>
+          </w:p>
+        </w:tc>
+        <w:tc>
+          <w:tcPr>
+            <w:tcBorders>
+              <w:top w:val="single" w:space="0" w:color="D3D3D3"/>
+              <w:bottom w:val="single" w:space="0" w:color="D3D3D3"/>
+              <w:start w:val="single" w:space="0" w:color="D3D3D3"/>
+              <w:end w:val="single" w:space="0" w:color="D3D3D3"/>
+            </w:tcBorders>
+          </w:tcPr>
+          <w:p>
+            <w:pPr>
+              <w:spacing w:before="0" w:after="60"/>
+              <w:keepNext/>
+              <w:jc w:val="end"/>
+            </w:pPr>
+            <w:r>
+              <w:rPr>
+                <w:rFonts w:ascii="Calibri" w:hAnsi="Calibri"/>
+                <w:sz w:val="20"/>
+              </w:rPr>
+              <w:t xml:space="default">0.17</w:t>
+            </w:r>
+          </w:p>
+        </w:tc>
+        <w:tc>
+          <w:tcPr>
+            <w:tcBorders>
+              <w:top w:val="single" w:space="0" w:color="D3D3D3"/>
+              <w:bottom w:val="single" w:space="0" w:color="D3D3D3"/>
+              <w:start w:val="single" w:space="0" w:color="D3D3D3"/>
+              <w:end w:val="single" w:space="0" w:color="D3D3D3"/>
+            </w:tcBorders>
+          </w:tcPr>
+          <w:p>
+            <w:pPr>
+              <w:spacing w:before="0" w:after="60"/>
+              <w:keepNext/>
+              <w:jc w:val="end"/>
+            </w:pPr>
+            <w:r>
+              <w:rPr>
+                <w:rFonts w:ascii="Calibri" w:hAnsi="Calibri"/>
+                <w:sz w:val="20"/>
+              </w:rPr>
+              <w:t xml:space="default">-1.41</w:t>
+            </w:r>
+          </w:p>
+        </w:tc>
+      </w:tr>
+      <w:tr>
+        <w:trPr>
+          <w:cantSplit/>
+        </w:trPr>
+        <w:tc>
+          <w:tcPr>
+            <w:tcBorders>
+              <w:top w:val="single" w:space="0" w:color="D3D3D3"/>
+              <w:bottom w:val="single" w:space="0" w:color="D3D3D3"/>
+              <w:start w:val="single" w:space="0" w:color="D3D3D3"/>
+              <w:end w:val="single" w:space="0" w:color="D3D3D3"/>
+            </w:tcBorders>
+          </w:tcPr>
+          <w:p>
+            <w:pPr>
+              <w:spacing w:before="0" w:after="60"/>
+              <w:keepNext/>
+              <w:jc w:val="start"/>
+            </w:pPr>
+            <w:r>
+              <w:rPr>
+                <w:rFonts w:ascii="Calibri" w:hAnsi="Calibri"/>
+                <w:sz w:val="20"/>
+              </w:rPr>
+              <w:t xml:space="default">Transit Time</w:t>
+            </w:r>
+          </w:p>
+        </w:tc>
+        <w:tc>
+          <w:tcPr>
+            <w:tcBorders>
+              <w:top w:val="single" w:space="0" w:color="D3D3D3"/>
+              <w:bottom w:val="single" w:space="0" w:color="D3D3D3"/>
+              <w:start w:val="single" w:space="0" w:color="D3D3D3"/>
+              <w:end w:val="single" w:space="0" w:color="D3D3D3"/>
+            </w:tcBorders>
+          </w:tcPr>
+          <w:p>
+            <w:pPr>
+              <w:spacing w:before="0" w:after="60"/>
+              <w:keepNext/>
+              <w:jc w:val="end"/>
+            </w:pPr>
+            <w:r>
+              <w:rPr>
+                <w:rFonts w:ascii="Calibri" w:hAnsi="Calibri"/>
+                <w:sz w:val="20"/>
+              </w:rPr>
+              <w:t xml:space="default">191.00</w:t>
+            </w:r>
+          </w:p>
+        </w:tc>
+        <w:tc>
+          <w:tcPr>
+            <w:tcBorders>
+              <w:top w:val="single" w:space="0" w:color="D3D3D3"/>
+              <w:bottom w:val="single" w:space="0" w:color="D3D3D3"/>
+              <w:start w:val="single" w:space="0" w:color="D3D3D3"/>
+              <w:end w:val="single" w:space="0" w:color="D3D3D3"/>
+            </w:tcBorders>
+          </w:tcPr>
+          <w:p>
+            <w:pPr>
+              <w:spacing w:before="0" w:after="60"/>
+              <w:keepNext/>
+              <w:jc w:val="end"/>
+            </w:pPr>
+            <w:r>
+              <w:rPr>
+                <w:rFonts w:ascii="Calibri" w:hAnsi="Calibri"/>
+                <w:sz w:val="20"/>
+              </w:rPr>
+              <w:t xml:space="default">409.50</w:t>
+            </w:r>
+          </w:p>
+        </w:tc>
+        <w:tc>
+          <w:tcPr>
+            <w:tcBorders>
+              <w:top w:val="single" w:space="0" w:color="D3D3D3"/>
+              <w:bottom w:val="single" w:space="0" w:color="D3D3D3"/>
+              <w:start w:val="single" w:space="0" w:color="D3D3D3"/>
+              <w:end w:val="single" w:space="0" w:color="D3D3D3"/>
+            </w:tcBorders>
+          </w:tcPr>
+          <w:p>
+            <w:pPr>
+              <w:spacing w:before="0" w:after="60"/>
+              <w:keepNext/>
+              <w:jc w:val="end"/>
+            </w:pPr>
+            <w:r>
+              <w:rPr>
+                <w:rFonts w:ascii="Calibri" w:hAnsi="Calibri"/>
+                <w:sz w:val="20"/>
+              </w:rPr>
+              <w:t xml:space="default">286.50</w:t>
+            </w:r>
+          </w:p>
+        </w:tc>
+        <w:tc>
+          <w:tcPr>
+            <w:tcBorders>
+              <w:top w:val="single" w:space="0" w:color="D3D3D3"/>
+              <w:bottom w:val="single" w:space="0" w:color="D3D3D3"/>
+              <w:start w:val="single" w:space="0" w:color="D3D3D3"/>
+              <w:end w:val="single" w:space="0" w:color="D3D3D3"/>
+            </w:tcBorders>
+          </w:tcPr>
+          <w:p>
+            <w:pPr>
+              <w:spacing w:before="0" w:after="60"/>
+              <w:keepNext/>
+              <w:jc w:val="end"/>
+            </w:pPr>
+            <w:r>
+              <w:rPr>
+                <w:rFonts w:ascii="Calibri" w:hAnsi="Calibri"/>
+                <w:sz w:val="20"/>
+              </w:rPr>
+              <w:t xml:space="default">317.88</w:t>
+            </w:r>
+          </w:p>
+        </w:tc>
+        <w:tc>
+          <w:tcPr>
+            <w:tcBorders>
+              <w:top w:val="single" w:space="0" w:color="D3D3D3"/>
+              <w:bottom w:val="single" w:space="0" w:color="D3D3D3"/>
+              <w:start w:val="single" w:space="0" w:color="D3D3D3"/>
+              <w:end w:val="single" w:space="0" w:color="D3D3D3"/>
+            </w:tcBorders>
+          </w:tcPr>
+          <w:p>
+            <w:pPr>
+              <w:spacing w:before="0" w:after="60"/>
+              <w:keepNext/>
+              <w:jc w:val="end"/>
+            </w:pPr>
+            <w:r>
+              <w:rPr>
+                <w:rFonts w:ascii="Calibri" w:hAnsi="Calibri"/>
+                <w:sz w:val="20"/>
+              </w:rPr>
+              <w:t xml:space="default">0.64</w:t>
+            </w:r>
+          </w:p>
+        </w:tc>
+        <w:tc>
+          <w:tcPr>
+            <w:tcBorders>
+              <w:top w:val="single" w:space="0" w:color="D3D3D3"/>
+              <w:bottom w:val="single" w:space="0" w:color="D3D3D3"/>
+              <w:start w:val="single" w:space="0" w:color="D3D3D3"/>
+              <w:end w:val="single" w:space="0" w:color="D3D3D3"/>
+            </w:tcBorders>
+          </w:tcPr>
+          <w:p>
+            <w:pPr>
+              <w:spacing w:before="0" w:after="60"/>
+              <w:keepNext/>
+              <w:jc w:val="end"/>
+            </w:pPr>
+            <w:r>
+              <w:rPr>
+                <w:rFonts w:ascii="Calibri" w:hAnsi="Calibri"/>
+                <w:sz w:val="20"/>
+              </w:rPr>
+              <w:t xml:space="default">-0.82</w:t>
+            </w:r>
+          </w:p>
+        </w:tc>
+      </w:tr>
+      <w:tr>
+        <w:trPr>
+          <w:cantSplit/>
+        </w:trPr>
+        <w:tc>
+          <w:tcPr>
+            <w:tcBorders>
+              <w:top w:val="single" w:space="0" w:color="D3D3D3"/>
+              <w:bottom w:val="single" w:space="0" w:color="D3D3D3"/>
+              <w:start w:val="single" w:space="0" w:color="D3D3D3"/>
+              <w:end w:val="single" w:space="0" w:color="D3D3D3"/>
+            </w:tcBorders>
+          </w:tcPr>
+          <w:p>
+            <w:pPr>
+              <w:spacing w:before="0" w:after="60"/>
+              <w:keepNext/>
+              <w:jc w:val="start"/>
+            </w:pPr>
+            <w:r>
+              <w:rPr>
+                <w:rFonts w:ascii="Calibri" w:hAnsi="Calibri"/>
+                <w:sz w:val="20"/>
+              </w:rPr>
+              <w:t xml:space="default">Total Call Time</w:t>
+            </w:r>
+          </w:p>
+        </w:tc>
+        <w:tc>
+          <w:tcPr>
+            <w:tcBorders>
+              <w:top w:val="single" w:space="0" w:color="D3D3D3"/>
+              <w:bottom w:val="single" w:space="0" w:color="D3D3D3"/>
+              <w:start w:val="single" w:space="0" w:color="D3D3D3"/>
+              <w:end w:val="single" w:space="0" w:color="D3D3D3"/>
+            </w:tcBorders>
+          </w:tcPr>
+          <w:p>
+            <w:pPr>
+              <w:spacing w:before="0" w:after="60"/>
+              <w:keepNext/>
+              <w:jc w:val="end"/>
+            </w:pPr>
+            <w:r>
+              <w:rPr>
+                <w:rFonts w:ascii="Calibri" w:hAnsi="Calibri"/>
+                <w:sz w:val="20"/>
+              </w:rPr>
+              <w:t xml:space="default">1,263.00</w:t>
+            </w:r>
+          </w:p>
+        </w:tc>
+        <w:tc>
+          <w:tcPr>
+            <w:tcBorders>
+              <w:top w:val="single" w:space="0" w:color="D3D3D3"/>
+              <w:bottom w:val="single" w:space="0" w:color="D3D3D3"/>
+              <w:start w:val="single" w:space="0" w:color="D3D3D3"/>
+              <w:end w:val="single" w:space="0" w:color="D3D3D3"/>
+            </w:tcBorders>
+          </w:tcPr>
+          <w:p>
+            <w:pPr>
+              <w:spacing w:before="0" w:after="60"/>
+              <w:keepNext/>
+              <w:jc w:val="end"/>
+            </w:pPr>
+            <w:r>
+              <w:rPr>
+                <w:rFonts w:ascii="Calibri" w:hAnsi="Calibri"/>
+                <w:sz w:val="20"/>
+              </w:rPr>
+              <w:t xml:space="default">4,473.50</w:t>
+            </w:r>
+          </w:p>
+        </w:tc>
+        <w:tc>
+          <w:tcPr>
+            <w:tcBorders>
+              <w:top w:val="single" w:space="0" w:color="D3D3D3"/>
+              <w:bottom w:val="single" w:space="0" w:color="D3D3D3"/>
+              <w:start w:val="single" w:space="0" w:color="D3D3D3"/>
+              <w:end w:val="single" w:space="0" w:color="D3D3D3"/>
+            </w:tcBorders>
+          </w:tcPr>
+          <w:p>
+            <w:pPr>
+              <w:spacing w:before="0" w:after="60"/>
+              <w:keepNext/>
+              <w:jc w:val="end"/>
+            </w:pPr>
+            <w:r>
+              <w:rPr>
+                <w:rFonts w:ascii="Calibri" w:hAnsi="Calibri"/>
+                <w:sz w:val="20"/>
+              </w:rPr>
+              <w:t xml:space="default">3,582.50</w:t>
+            </w:r>
+          </w:p>
+        </w:tc>
+        <w:tc>
+          <w:tcPr>
+            <w:tcBorders>
+              <w:top w:val="single" w:space="0" w:color="D3D3D3"/>
+              <w:bottom w:val="single" w:space="0" w:color="D3D3D3"/>
+              <w:start w:val="single" w:space="0" w:color="D3D3D3"/>
+              <w:end w:val="single" w:space="0" w:color="D3D3D3"/>
+            </w:tcBorders>
+          </w:tcPr>
+          <w:p>
+            <w:pPr>
+              <w:spacing w:before="0" w:after="60"/>
+              <w:keepNext/>
+              <w:jc w:val="end"/>
+            </w:pPr>
+            <w:r>
+              <w:rPr>
+                <w:rFonts w:ascii="Calibri" w:hAnsi="Calibri"/>
+                <w:sz w:val="20"/>
+              </w:rPr>
+              <w:t xml:space="default">3,583.05</w:t>
+            </w:r>
+          </w:p>
+        </w:tc>
+        <w:tc>
+          <w:tcPr>
+            <w:tcBorders>
+              <w:top w:val="single" w:space="0" w:color="D3D3D3"/>
+              <w:bottom w:val="single" w:space="0" w:color="D3D3D3"/>
+              <w:start w:val="single" w:space="0" w:color="D3D3D3"/>
+              <w:end w:val="single" w:space="0" w:color="D3D3D3"/>
+            </w:tcBorders>
+          </w:tcPr>
+          <w:p>
+            <w:pPr>
+              <w:spacing w:before="0" w:after="60"/>
+              <w:keepNext/>
+              <w:jc w:val="end"/>
+            </w:pPr>
+            <w:r>
+              <w:rPr>
+                <w:rFonts w:ascii="Calibri" w:hAnsi="Calibri"/>
+                <w:sz w:val="20"/>
+              </w:rPr>
+              <w:t xml:space="default">0.46</w:t>
+            </w:r>
+          </w:p>
+        </w:tc>
+        <w:tc>
+          <w:tcPr>
+            <w:tcBorders>
+              <w:top w:val="single" w:space="0" w:color="D3D3D3"/>
+              <w:bottom w:val="single" w:space="0" w:color="D3D3D3"/>
+              <w:start w:val="single" w:space="0" w:color="D3D3D3"/>
+              <w:end w:val="single" w:space="0" w:color="D3D3D3"/>
+            </w:tcBorders>
+          </w:tcPr>
+          <w:p>
+            <w:pPr>
+              <w:spacing w:before="0" w:after="60"/>
+              <w:keepNext/>
+              <w:jc w:val="end"/>
+            </w:pPr>
+            <w:r>
+              <w:rPr>
+                <w:rFonts w:ascii="Calibri" w:hAnsi="Calibri"/>
+                <w:sz w:val="20"/>
+              </w:rPr>
+              <w:t xml:space="default">-1.01</w:t>
+            </w:r>
+          </w:p>
+        </w:tc>
+      </w:tr>
+    </w:tbl>
+    <w:p>
+      <w:pPr>
+        <w:pStyle w:val="BodyText"/>
+      </w:pPr>
+      <w:r>
+        <w:t xml:space="preserve">Cardiac Arrest Call Response Times</w:t>
+      </w:r>
+    </w:p>
+    <w:p>
+      <w:pPr>
+        <w:pStyle w:val="BodyText"/>
+      </w:pPr>
+      <w:r>
+        <w:t xml:space="preserve">However, we can see that the median time to process a cardiac arrest and get the units rolling is about 42.5 seconds. The median time that we are on the phone is significantly longer, around 8.5 minutes. That is to be expected since the calltaker is likely giving T-CPR instructions while the units are en route.</w:t>
+      </w:r>
+    </w:p>
+    <w:bookmarkStart w:id="157" w:name="mental-health-analyses"/>
+    <w:p>
+      <w:pPr>
+        <w:pStyle w:val="Heading3"/>
+      </w:pPr>
+      <w:r>
+        <w:t xml:space="preserve">7.1 Mental Health Analyses</w:t>
+      </w:r>
+    </w:p>
+    <w:p>
+      <w:pPr>
+        <w:pStyle w:val="FirstParagraph"/>
+      </w:pPr>
+      <w:r>
+        <w:t xml:space="preserve">With the advent of Marcus’ Law in Virginia, there has been an emphasis on how mental health calls are processed and serviced. The following analyses will focus on the mental health calls that have been defined as such after consultation with DCHS.</w:t>
+      </w:r>
+    </w:p>
+    <w:p>
+      <w:pPr>
+        <w:pStyle w:val="CaptionedFigure"/>
+      </w:pPr>
+      <w:r>
+        <w:drawing>
+          <wp:inline>
+            <wp:extent cx="5334000" cy="3556000"/>
+            <wp:effectExtent b="0" l="0" r="0" t="0"/>
+            <wp:docPr descr="Number of calls for service by day of the week." title="" id="143" name="Picture"/>
+            <a:graphic>
+              <a:graphicData uri="http://schemas.openxmlformats.org/drawingml/2006/picture">
+                <pic:pic>
+                  <pic:nvPicPr>
+                    <pic:cNvPr descr="report_wk35_files/figure-docx/mh-day-of-week-1.png" id="144" name="Picture"/>
+                    <pic:cNvPicPr>
+                      <a:picLocks noChangeArrowheads="1" noChangeAspect="1"/>
+                    </pic:cNvPicPr>
+                  </pic:nvPicPr>
+                  <pic:blipFill>
+                    <a:blip r:embed="rId142"/>
+                    <a:stretch>
+                      <a:fillRect/>
+                    </a:stretch>
+                  </pic:blipFill>
+                  <pic:spPr bwMode="auto">
+                    <a:xfrm>
+                      <a:off x="0" y="0"/>
+                      <a:ext cx="5334000" cy="3556000"/>
+                    </a:xfrm>
+                    <a:prstGeom prst="rect">
+                      <a:avLst/>
+                    </a:prstGeom>
+                    <a:noFill/>
+                    <a:ln w="9525">
+                      <a:noFill/>
+                      <a:headEnd/>
+                      <a:tailEnd/>
+                    </a:ln>
+                  </pic:spPr>
+                </pic:pic>
+              </a:graphicData>
+            </a:graphic>
+          </wp:inline>
+        </w:drawing>
+      </w:r>
+    </w:p>
+    <w:p>
+      <w:pPr>
+        <w:pStyle w:val="ImageCaption"/>
+      </w:pPr>
+      <w:r>
+        <w:t xml:space="preserve">Number of calls for service by day of the week.</w:t>
+      </w:r>
+    </w:p>
+    <w:p>
+      <w:pPr>
+        <w:pStyle w:val="BodyText"/>
+      </w:pPr>
+      <w:r>
+        <w:t xml:space="preserve">The number of mental health related calls appears to spike on the weekends with Sunday being the busiest. Friday and Saturday are trailing by only 1 call each. If this trend repeats over the course of several weeks, this could be useful insight that could be shared with DCHS and APD to ensure that we have resources properly staffed to address the community’s needs.</w:t>
+      </w:r>
+    </w:p>
+    <w:p>
+      <w:pPr>
+        <w:pStyle w:val="CaptionedFigure"/>
+      </w:pPr>
+      <w:r>
+        <w:drawing>
+          <wp:inline>
+            <wp:extent cx="5334000" cy="3556000"/>
+            <wp:effectExtent b="0" l="0" r="0" t="0"/>
+            <wp:docPr descr="Number of calls for service by hour of the day." title="" id="146" name="Picture"/>
+            <a:graphic>
+              <a:graphicData uri="http://schemas.openxmlformats.org/drawingml/2006/picture">
+                <pic:pic>
+                  <pic:nvPicPr>
+                    <pic:cNvPr descr="report_wk35_files/figure-docx/mh-hour-of-day-1.png" id="147" name="Picture"/>
+                    <pic:cNvPicPr>
+                      <a:picLocks noChangeArrowheads="1" noChangeAspect="1"/>
+                    </pic:cNvPicPr>
+                  </pic:nvPicPr>
+                  <pic:blipFill>
+                    <a:blip r:embed="rId145"/>
+                    <a:stretch>
+                      <a:fillRect/>
+                    </a:stretch>
+                  </pic:blipFill>
+                  <pic:spPr bwMode="auto">
+                    <a:xfrm>
+                      <a:off x="0" y="0"/>
+                      <a:ext cx="5334000" cy="3556000"/>
+                    </a:xfrm>
+                    <a:prstGeom prst="rect">
+                      <a:avLst/>
+                    </a:prstGeom>
+                    <a:noFill/>
+                    <a:ln w="9525">
+                      <a:noFill/>
+                      <a:headEnd/>
+                      <a:tailEnd/>
+                    </a:ln>
+                  </pic:spPr>
+                </pic:pic>
+              </a:graphicData>
+            </a:graphic>
+          </wp:inline>
+        </w:drawing>
+      </w:r>
+    </w:p>
+    <w:p>
+      <w:pPr>
+        <w:pStyle w:val="ImageCaption"/>
+      </w:pPr>
+      <w:r>
+        <w:t xml:space="preserve">Number of calls for service by hour of the day.</w:t>
+      </w:r>
+    </w:p>
+    <w:p>
+      <w:pPr>
+        <w:pStyle w:val="BodyText"/>
+      </w:pPr>
+      <w:r>
+        <w:t xml:space="preserve">Most of these calls arrived, for this past week, in the late afternoon and evenings. Midnight also appears to be a secondary volume spike. Again, should this data prove to be part of a trend, then we should adjust the availability of repsonders to address the community’s needs.</w:t>
+      </w:r>
+    </w:p>
+    <w:p>
+      <w:pPr>
+        <w:pStyle w:val="CaptionedFigure"/>
+      </w:pPr>
+      <w:r>
+        <w:drawing>
+          <wp:inline>
+            <wp:extent cx="5334000" cy="3556000"/>
+            <wp:effectExtent b="0" l="0" r="0" t="0"/>
+            <wp:docPr descr="Number of calls for service by call reception." title="" id="149" name="Picture"/>
+            <a:graphic>
+              <a:graphicData uri="http://schemas.openxmlformats.org/drawingml/2006/picture">
+                <pic:pic>
+                  <pic:nvPicPr>
+                    <pic:cNvPr descr="report_wk35_files/figure-docx/mh-call-reception-1.png" id="150" name="Picture"/>
+                    <pic:cNvPicPr>
+                      <a:picLocks noChangeArrowheads="1" noChangeAspect="1"/>
+                    </pic:cNvPicPr>
+                  </pic:nvPicPr>
+                  <pic:blipFill>
+                    <a:blip r:embed="rId148"/>
+                    <a:stretch>
+                      <a:fillRect/>
+                    </a:stretch>
+                  </pic:blipFill>
+                  <pic:spPr bwMode="auto">
+                    <a:xfrm>
+                      <a:off x="0" y="0"/>
+                      <a:ext cx="5334000" cy="3556000"/>
+                    </a:xfrm>
+                    <a:prstGeom prst="rect">
+                      <a:avLst/>
+                    </a:prstGeom>
+                    <a:noFill/>
+                    <a:ln w="9525">
+                      <a:noFill/>
+                      <a:headEnd/>
+                      <a:tailEnd/>
+                    </a:ln>
+                  </pic:spPr>
+                </pic:pic>
+              </a:graphicData>
+            </a:graphic>
+          </wp:inline>
+        </w:drawing>
+      </w:r>
+    </w:p>
+    <w:p>
+      <w:pPr>
+        <w:pStyle w:val="ImageCaption"/>
+      </w:pPr>
+      <w:r>
+        <w:t xml:space="preserve">Number of calls for service by call reception.</w:t>
+      </w:r>
+    </w:p>
+    <w:p>
+      <w:pPr>
+        <w:pStyle w:val="BodyText"/>
+      </w:pPr>
+      <w:r>
+        <w:t xml:space="preserve">As expected, most of the calls arrived by either phone, trunk line not defined, or from E-911 service calls. Further analysis could be understaken to determine if any of these are transfer calls from our local 988 provider partner.</w:t>
+      </w:r>
+    </w:p>
+    <w:p>
+      <w:pPr>
+        <w:pStyle w:val="CaptionedFigure"/>
+      </w:pPr>
+      <w:r>
+        <w:drawing>
+          <wp:inline>
+            <wp:extent cx="5334000" cy="3556000"/>
+            <wp:effectExtent b="0" l="0" r="0" t="0"/>
+            <wp:docPr descr="Number of calls for service by call type." title="" id="152" name="Picture"/>
+            <a:graphic>
+              <a:graphicData uri="http://schemas.openxmlformats.org/drawingml/2006/picture">
+                <pic:pic>
+                  <pic:nvPicPr>
+                    <pic:cNvPr descr="report_wk35_files/figure-docx/mh-call-type-1.png" id="153" name="Picture"/>
+                    <pic:cNvPicPr>
+                      <a:picLocks noChangeArrowheads="1" noChangeAspect="1"/>
+                    </pic:cNvPicPr>
+                  </pic:nvPicPr>
+                  <pic:blipFill>
+                    <a:blip r:embed="rId151"/>
+                    <a:stretch>
+                      <a:fillRect/>
+                    </a:stretch>
+                  </pic:blipFill>
+                  <pic:spPr bwMode="auto">
+                    <a:xfrm>
+                      <a:off x="0" y="0"/>
+                      <a:ext cx="5334000" cy="3556000"/>
+                    </a:xfrm>
+                    <a:prstGeom prst="rect">
+                      <a:avLst/>
+                    </a:prstGeom>
+                    <a:noFill/>
+                    <a:ln w="9525">
+                      <a:noFill/>
+                      <a:headEnd/>
+                      <a:tailEnd/>
+                    </a:ln>
+                  </pic:spPr>
+                </pic:pic>
+              </a:graphicData>
+            </a:graphic>
+          </wp:inline>
+        </w:drawing>
+      </w:r>
+    </w:p>
+    <w:p>
+      <w:pPr>
+        <w:pStyle w:val="ImageCaption"/>
+      </w:pPr>
+      <w:r>
+        <w:t xml:space="preserve">Number of calls for service by call type.</w:t>
+      </w:r>
+    </w:p>
+    <w:p>
+      <w:pPr>
+        <w:pStyle w:val="CaptionedFigure"/>
+      </w:pPr>
+      <w:r>
+        <w:drawing>
+          <wp:inline>
+            <wp:extent cx="5334000" cy="3556000"/>
+            <wp:effectExtent b="0" l="0" r="0" t="0"/>
+            <wp:docPr descr="Number of calls for service by priority level." title="" id="155" name="Picture"/>
+            <a:graphic>
+              <a:graphicData uri="http://schemas.openxmlformats.org/drawingml/2006/picture">
+                <pic:pic>
+                  <pic:nvPicPr>
+                    <pic:cNvPr descr="report_wk35_files/figure-docx/mh-priority-level-1.png" id="156" name="Picture"/>
+                    <pic:cNvPicPr>
+                      <a:picLocks noChangeArrowheads="1" noChangeAspect="1"/>
+                    </pic:cNvPicPr>
+                  </pic:nvPicPr>
+                  <pic:blipFill>
+                    <a:blip r:embed="rId154"/>
+                    <a:stretch>
+                      <a:fillRect/>
+                    </a:stretch>
+                  </pic:blipFill>
+                  <pic:spPr bwMode="auto">
+                    <a:xfrm>
+                      <a:off x="0" y="0"/>
+                      <a:ext cx="5334000" cy="3556000"/>
+                    </a:xfrm>
+                    <a:prstGeom prst="rect">
+                      <a:avLst/>
+                    </a:prstGeom>
+                    <a:noFill/>
+                    <a:ln w="9525">
+                      <a:noFill/>
+                      <a:headEnd/>
+                      <a:tailEnd/>
+                    </a:ln>
+                  </pic:spPr>
+                </pic:pic>
+              </a:graphicData>
+            </a:graphic>
+          </wp:inline>
+        </w:drawing>
+      </w:r>
+    </w:p>
+    <w:p>
+      <w:pPr>
+        <w:pStyle w:val="ImageCaption"/>
+      </w:pPr>
+      <w:r>
+        <w:t xml:space="preserve">Number of calls for service by priority level.</w:t>
+      </w:r>
+    </w:p>
+    <w:p>
+      <w:pPr>
+        <w:spacing w:before="0" w:after="60"/>
+        <w:keepNext/>
+        <w:jc w:val="start"/>
+        <w:pStyle w:val="caption"/>
+      </w:pPr>
+      <w:r>
+        <w:rPr>
+          <w:rFonts w:ascii="Calibri" w:hAnsi="Calibri"/>
+          <w:sz w:val="24"/>
+        </w:rPr>
+        <w:t xml:space="preserve">Table </w:t>
+      </w:r>
+      <w:r>
+        <w:fldChar w:fldCharType="begin" w:dirty="true"/>
+      </w:r>
+      <w:r>
+        <w:instrText xml:space="preserve" w:dirty="true"> SEQ Table \* ARABIC </w:instrText>
+      </w:r>
+      <w:r>
+        <w:fldChar w:fldCharType="separate" w:dirty="true"/>
+      </w:r>
+      <w:r>
+        <w:rPr>
+          <w:noProof/>
+          <w:rFonts w:ascii="Calibri" w:hAnsi="Calibri"/>
+          <w:sz w:val="24"/>
+        </w:rPr>
+        <w:t xml:space="default">1</w:t>
+      </w:r>
+      <w:r>
+        <w:fldChar w:fldCharType="end" w:dirty="true"/>
+      </w:r>
+      <w:r>
+        <w:rPr>
+          <w:rFonts w:ascii="Calibri" w:hAnsi="Calibri"/>
+          <w:sz w:val="24"/>
+        </w:rPr>
+        <w:t xml:space="preserve">: </w:t>
+      </w:r>
+      <w:r>
+        <w:rPr>
+          <w:rFonts w:ascii="Calibri" w:hAnsi="Calibri"/>
+          <w:sz w:val="24"/>
+          <w:color w:val="333333"/>
+        </w:rPr>
+        <w:t xml:space="default">Weekly Elapsed Time Summary Table</w:t>
+      </w:r>
+    </w:p>
+    <w:p>
+      <w:pPr>
+        <w:spacing w:before="0" w:after="60"/>
+        <w:keepNext/>
+        <w:jc w:val="start"/>
+        <w:pStyle w:val="caption"/>
+      </w:pPr>
+      <w:r>
+        <w:rPr>
+          <w:rFonts w:ascii="Calibri" w:hAnsi="Calibri"/>
+          <w:sz w:val="20"/>
+          <w:color w:val="333333"/>
+        </w:rPr>
+        <w:t xml:space="default">Statistical summary of call processing times</w:t>
+      </w:r>
+    </w:p>
+    <w:tbl xmlns:w="http://schemas.openxmlformats.org/wordprocessingml/2006/main" xmlns:wp="http://schemas.openxmlformats.org/drawingml/2006/wordprocessingDrawing" xmlns:r="http://schemas.openxmlformats.org/officeDocument/2006/relationships" xmlns:w14="http://schemas.microsoft.com/office/word/2010/wordml">
+      <w:tblPr>
+        <w:tblCellMar>
+          <w:top w:w="0" w:type="dxa"/>
+          <w:bottom w:w="0" w:type="dxa"/>
+          <w:start w:w="60" w:type="dxa"/>
+          <w:end w:w="60" w:type="dxa"/>
+        </w:tblCellMar>
+        <w:tblW w:type="auto" w:w="0"/>
+        <w:tblLook w:firstRow="0" w:lastRow="0" w:firstColumn="0" w:lastColumn="0" w:noHBand="0" w:noVBand="0"/>
+        <w:jc w:val="center"/>
+      </w:tblPr>
+      <w:tr>
+        <w:trPr>
+          <w:cantSplit/>
+          <w:tblHeader/>
+        </w:trPr>
+        <w:tc>
+          <w:tcPr>
+            <w:tcBorders>
+              <w:top w:val="single" w:sz="16" w:space="0" w:color="D3D3D3"/>
+              <w:bottom w:val="single" w:sz="16" w:space="0" w:color="D3D3D3"/>
+              <w:start w:val="single" w:space="0" w:color="D3D3D3"/>
+            </w:tcBorders>
+          </w:tcPr>
+          <w:p>
+            <w:pPr>
+              <w:spacing w:before="0" w:after="60"/>
+              <w:keepNext/>
+              <w:jc w:val="start"/>
+            </w:pPr>
+            <w:r>
+              <w:rPr>
+                <w:rFonts w:ascii="Calibri" w:hAnsi="Calibri"/>
+                <w:sz w:val="20"/>
+              </w:rPr>
+              <w:t xml:space="default">Time Metric</w:t>
+            </w:r>
+          </w:p>
+        </w:tc>
+        <w:tc>
+          <w:tcPr>
+            <w:tcBorders>
+              <w:top w:val="single" w:sz="16" w:space="0" w:color="D3D3D3"/>
+              <w:bottom w:val="single" w:sz="16" w:space="0" w:color="D3D3D3"/>
+            </w:tcBorders>
+          </w:tcPr>
+          <w:p>
+            <w:pPr>
+              <w:spacing w:before="0" w:after="60"/>
+              <w:keepNext/>
+              <w:jc w:val="end"/>
+            </w:pPr>
+            <w:r>
+              <w:rPr>
+                <w:rFonts w:ascii="Calibri" w:hAnsi="Calibri"/>
+                <w:sz w:val="20"/>
+              </w:rPr>
+              <w:t xml:space="default">Min</w:t>
+            </w:r>
+          </w:p>
+        </w:tc>
+        <w:tc>
+          <w:tcPr>
+            <w:tcBorders>
+              <w:top w:val="single" w:sz="16" w:space="0" w:color="D3D3D3"/>
+              <w:bottom w:val="single" w:sz="16" w:space="0" w:color="D3D3D3"/>
+            </w:tcBorders>
+          </w:tcPr>
+          <w:p>
+            <w:pPr>
+              <w:spacing w:before="0" w:after="60"/>
+              <w:keepNext/>
+              <w:jc w:val="end"/>
+            </w:pPr>
+            <w:r>
+              <w:rPr>
+                <w:rFonts w:ascii="Calibri" w:hAnsi="Calibri"/>
+                <w:sz w:val="20"/>
+              </w:rPr>
+              <w:t xml:space="default">Mean</w:t>
+            </w:r>
+          </w:p>
+        </w:tc>
+        <w:tc>
+          <w:tcPr>
+            <w:tcBorders>
+              <w:top w:val="single" w:sz="16" w:space="0" w:color="D3D3D3"/>
+              <w:bottom w:val="single" w:sz="16" w:space="0" w:color="D3D3D3"/>
+            </w:tcBorders>
+          </w:tcPr>
+          <w:p>
+            <w:pPr>
+              <w:spacing w:before="0" w:after="60"/>
+              <w:keepNext/>
+              <w:jc w:val="end"/>
+            </w:pPr>
+            <w:r>
+              <w:rPr>
+                <w:rFonts w:ascii="Calibri" w:hAnsi="Calibri"/>
+                <w:sz w:val="20"/>
+              </w:rPr>
+              <w:t xml:space="default">Median</w:t>
+            </w:r>
+          </w:p>
+        </w:tc>
+        <w:tc>
+          <w:tcPr>
+            <w:tcBorders>
+              <w:top w:val="single" w:sz="16" w:space="0" w:color="D3D3D3"/>
+              <w:bottom w:val="single" w:sz="16" w:space="0" w:color="D3D3D3"/>
+            </w:tcBorders>
+          </w:tcPr>
+          <w:p>
+            <w:pPr>
+              <w:spacing w:before="0" w:after="60"/>
+              <w:keepNext/>
+              <w:jc w:val="end"/>
+            </w:pPr>
+            <w:r>
+              <w:rPr>
+                <w:rFonts w:ascii="Calibri" w:hAnsi="Calibri"/>
+                <w:sz w:val="20"/>
+              </w:rPr>
+              <w:t xml:space="default">Std Dev</w:t>
+            </w:r>
+          </w:p>
+        </w:tc>
+        <w:tc>
+          <w:tcPr>
+            <w:tcBorders>
+              <w:top w:val="single" w:sz="16" w:space="0" w:color="D3D3D3"/>
+              <w:bottom w:val="single" w:sz="16" w:space="0" w:color="D3D3D3"/>
+            </w:tcBorders>
+          </w:tcPr>
+          <w:p>
+            <w:pPr>
+              <w:spacing w:before="0" w:after="60"/>
+              <w:keepNext/>
+              <w:jc w:val="end"/>
+            </w:pPr>
+            <w:r>
+              <w:rPr>
+                <w:rFonts w:ascii="Calibri" w:hAnsi="Calibri"/>
+                <w:sz w:val="20"/>
+              </w:rPr>
+              <w:t xml:space="default">Skew</w:t>
+            </w:r>
+          </w:p>
+        </w:tc>
+        <w:tc>
+          <w:tcPr>
+            <w:tcBorders>
+              <w:top w:val="single" w:sz="16" w:space="0" w:color="D3D3D3"/>
+              <w:bottom w:val="single" w:sz="16" w:space="0" w:color="D3D3D3"/>
+              <w:end w:val="single" w:space="0" w:color="D3D3D3"/>
+            </w:tcBorders>
+          </w:tcPr>
+          <w:p>
+            <w:pPr>
+              <w:spacing w:before="0" w:after="60"/>
+              <w:keepNext/>
+              <w:jc w:val="end"/>
+            </w:pPr>
+            <w:r>
+              <w:rPr>
+                <w:rFonts w:ascii="Calibri" w:hAnsi="Calibri"/>
+                <w:sz w:val="20"/>
+              </w:rPr>
+              <w:t xml:space="default">Kurt</w:t>
+            </w:r>
+          </w:p>
+        </w:tc>
+      </w:tr>
+      <w:tr>
+        <w:trPr>
+          <w:cantSplit/>
+        </w:trPr>
+        <w:tc>
+          <w:tcPr>
+            <w:tcBorders>
+              <w:top w:val="single" w:space="0" w:color="D3D3D3"/>
+              <w:bottom w:val="single" w:space="0" w:color="D3D3D3"/>
+              <w:start w:val="single" w:space="0" w:color="D3D3D3"/>
+              <w:end w:val="single" w:space="0" w:color="D3D3D3"/>
+            </w:tcBorders>
+          </w:tcPr>
+          <w:p>
+            <w:pPr>
+              <w:spacing w:before="0" w:after="60"/>
+              <w:keepNext/>
+              <w:jc w:val="start"/>
+            </w:pPr>
+            <w:r>
+              <w:rPr>
+                <w:rFonts w:ascii="Calibri" w:hAnsi="Calibri"/>
+                <w:sz w:val="20"/>
+              </w:rPr>
+              <w:t xml:space="default">Time To Queue</w:t>
+            </w:r>
+          </w:p>
+        </w:tc>
+        <w:tc>
+          <w:tcPr>
+            <w:tcBorders>
+              <w:top w:val="single" w:space="0" w:color="D3D3D3"/>
+              <w:bottom w:val="single" w:space="0" w:color="D3D3D3"/>
+              <w:start w:val="single" w:space="0" w:color="D3D3D3"/>
+              <w:end w:val="single" w:space="0" w:color="D3D3D3"/>
+            </w:tcBorders>
+          </w:tcPr>
+          <w:p>
+            <w:pPr>
+              <w:spacing w:before="0" w:after="60"/>
+              <w:keepNext/>
+              <w:jc w:val="end"/>
+            </w:pPr>
+            <w:r>
+              <w:rPr>
+                <w:rFonts w:ascii="Calibri" w:hAnsi="Calibri"/>
+                <w:sz w:val="20"/>
+              </w:rPr>
+              <w:t xml:space="default">0.00</w:t>
+            </w:r>
+          </w:p>
+        </w:tc>
+        <w:tc>
+          <w:tcPr>
+            <w:tcBorders>
+              <w:top w:val="single" w:space="0" w:color="D3D3D3"/>
+              <w:bottom w:val="single" w:space="0" w:color="D3D3D3"/>
+              <w:start w:val="single" w:space="0" w:color="D3D3D3"/>
+              <w:end w:val="single" w:space="0" w:color="D3D3D3"/>
+            </w:tcBorders>
+          </w:tcPr>
+          <w:p>
+            <w:pPr>
+              <w:spacing w:before="0" w:after="60"/>
+              <w:keepNext/>
+              <w:jc w:val="end"/>
+            </w:pPr>
+            <w:r>
+              <w:rPr>
+                <w:rFonts w:ascii="Calibri" w:hAnsi="Calibri"/>
+                <w:sz w:val="20"/>
+              </w:rPr>
+              <w:t xml:space="default">109.97</w:t>
+            </w:r>
+          </w:p>
+        </w:tc>
+        <w:tc>
+          <w:tcPr>
+            <w:tcBorders>
+              <w:top w:val="single" w:space="0" w:color="D3D3D3"/>
+              <w:bottom w:val="single" w:space="0" w:color="D3D3D3"/>
+              <w:start w:val="single" w:space="0" w:color="D3D3D3"/>
+              <w:end w:val="single" w:space="0" w:color="D3D3D3"/>
+            </w:tcBorders>
+          </w:tcPr>
+          <w:p>
+            <w:pPr>
+              <w:spacing w:before="0" w:after="60"/>
+              <w:keepNext/>
+              <w:jc w:val="end"/>
+            </w:pPr>
+            <w:r>
+              <w:rPr>
+                <w:rFonts w:ascii="Calibri" w:hAnsi="Calibri"/>
+                <w:sz w:val="20"/>
+              </w:rPr>
+              <w:t xml:space="default">87.50</w:t>
+            </w:r>
+          </w:p>
+        </w:tc>
+        <w:tc>
+          <w:tcPr>
+            <w:tcBorders>
+              <w:top w:val="single" w:space="0" w:color="D3D3D3"/>
+              <w:bottom w:val="single" w:space="0" w:color="D3D3D3"/>
+              <w:start w:val="single" w:space="0" w:color="D3D3D3"/>
+              <w:end w:val="single" w:space="0" w:color="D3D3D3"/>
+            </w:tcBorders>
+          </w:tcPr>
+          <w:p>
+            <w:pPr>
+              <w:spacing w:before="0" w:after="60"/>
+              <w:keepNext/>
+              <w:jc w:val="end"/>
+            </w:pPr>
+            <w:r>
+              <w:rPr>
+                <w:rFonts w:ascii="Calibri" w:hAnsi="Calibri"/>
+                <w:sz w:val="20"/>
+              </w:rPr>
+              <w:t xml:space="default">106.24</w:t>
+            </w:r>
+          </w:p>
+        </w:tc>
+        <w:tc>
+          <w:tcPr>
+            <w:tcBorders>
+              <w:top w:val="single" w:space="0" w:color="D3D3D3"/>
+              <w:bottom w:val="single" w:space="0" w:color="D3D3D3"/>
+              <w:start w:val="single" w:space="0" w:color="D3D3D3"/>
+              <w:end w:val="single" w:space="0" w:color="D3D3D3"/>
+            </w:tcBorders>
+          </w:tcPr>
+          <w:p>
+            <w:pPr>
+              <w:spacing w:before="0" w:after="60"/>
+              <w:keepNext/>
+              <w:jc w:val="end"/>
+            </w:pPr>
+            <w:r>
+              <w:rPr>
+                <w:rFonts w:ascii="Calibri" w:hAnsi="Calibri"/>
+                <w:sz w:val="20"/>
+              </w:rPr>
+              <w:t xml:space="default">1.59</w:t>
+            </w:r>
+          </w:p>
+        </w:tc>
+        <w:tc>
+          <w:tcPr>
+            <w:tcBorders>
+              <w:top w:val="single" w:space="0" w:color="D3D3D3"/>
+              <w:bottom w:val="single" w:space="0" w:color="D3D3D3"/>
+              <w:start w:val="single" w:space="0" w:color="D3D3D3"/>
+              <w:end w:val="single" w:space="0" w:color="D3D3D3"/>
+            </w:tcBorders>
+          </w:tcPr>
+          <w:p>
+            <w:pPr>
+              <w:spacing w:before="0" w:after="60"/>
+              <w:keepNext/>
+              <w:jc w:val="end"/>
+            </w:pPr>
+            <w:r>
+              <w:rPr>
+                <w:rFonts w:ascii="Calibri" w:hAnsi="Calibri"/>
+                <w:sz w:val="20"/>
+              </w:rPr>
+              <w:t xml:space="default">3.04</w:t>
+            </w:r>
+          </w:p>
+        </w:tc>
+      </w:tr>
+      <w:tr>
+        <w:trPr>
+          <w:cantSplit/>
+        </w:trPr>
+        <w:tc>
+          <w:tcPr>
+            <w:tcBorders>
+              <w:top w:val="single" w:space="0" w:color="D3D3D3"/>
+              <w:bottom w:val="single" w:space="0" w:color="D3D3D3"/>
+              <w:start w:val="single" w:space="0" w:color="D3D3D3"/>
+              <w:end w:val="single" w:space="0" w:color="D3D3D3"/>
+            </w:tcBorders>
+          </w:tcPr>
+          <w:p>
+            <w:pPr>
+              <w:spacing w:before="0" w:after="60"/>
+              <w:keepNext/>
+              <w:jc w:val="start"/>
+            </w:pPr>
+            <w:r>
+              <w:rPr>
+                <w:rFonts w:ascii="Calibri" w:hAnsi="Calibri"/>
+                <w:sz w:val="20"/>
+              </w:rPr>
+              <w:t xml:space="default">Time To Dispatch</w:t>
+            </w:r>
+          </w:p>
+        </w:tc>
+        <w:tc>
+          <w:tcPr>
+            <w:tcBorders>
+              <w:top w:val="single" w:space="0" w:color="D3D3D3"/>
+              <w:bottom w:val="single" w:space="0" w:color="D3D3D3"/>
+              <w:start w:val="single" w:space="0" w:color="D3D3D3"/>
+              <w:end w:val="single" w:space="0" w:color="D3D3D3"/>
+            </w:tcBorders>
+          </w:tcPr>
+          <w:p>
+            <w:pPr>
+              <w:spacing w:before="0" w:after="60"/>
+              <w:keepNext/>
+              <w:jc w:val="end"/>
+            </w:pPr>
+            <w:r>
+              <w:rPr>
+                <w:rFonts w:ascii="Calibri" w:hAnsi="Calibri"/>
+                <w:sz w:val="20"/>
+              </w:rPr>
+              <w:t xml:space="default">2.00</w:t>
+            </w:r>
+          </w:p>
+        </w:tc>
+        <w:tc>
+          <w:tcPr>
+            <w:tcBorders>
+              <w:top w:val="single" w:space="0" w:color="D3D3D3"/>
+              <w:bottom w:val="single" w:space="0" w:color="D3D3D3"/>
+              <w:start w:val="single" w:space="0" w:color="D3D3D3"/>
+              <w:end w:val="single" w:space="0" w:color="D3D3D3"/>
+            </w:tcBorders>
+          </w:tcPr>
+          <w:p>
+            <w:pPr>
+              <w:spacing w:before="0" w:after="60"/>
+              <w:keepNext/>
+              <w:jc w:val="end"/>
+            </w:pPr>
+            <w:r>
+              <w:rPr>
+                <w:rFonts w:ascii="Calibri" w:hAnsi="Calibri"/>
+                <w:sz w:val="20"/>
+              </w:rPr>
+              <w:t xml:space="default">603.82</w:t>
+            </w:r>
+          </w:p>
+        </w:tc>
+        <w:tc>
+          <w:tcPr>
+            <w:tcBorders>
+              <w:top w:val="single" w:space="0" w:color="D3D3D3"/>
+              <w:bottom w:val="single" w:space="0" w:color="D3D3D3"/>
+              <w:start w:val="single" w:space="0" w:color="D3D3D3"/>
+              <w:end w:val="single" w:space="0" w:color="D3D3D3"/>
+            </w:tcBorders>
+          </w:tcPr>
+          <w:p>
+            <w:pPr>
+              <w:spacing w:before="0" w:after="60"/>
+              <w:keepNext/>
+              <w:jc w:val="end"/>
+            </w:pPr>
+            <w:r>
+              <w:rPr>
+                <w:rFonts w:ascii="Calibri" w:hAnsi="Calibri"/>
+                <w:sz w:val="20"/>
+              </w:rPr>
+              <w:t xml:space="default">224.50</w:t>
+            </w:r>
+          </w:p>
+        </w:tc>
+        <w:tc>
+          <w:tcPr>
+            <w:tcBorders>
+              <w:top w:val="single" w:space="0" w:color="D3D3D3"/>
+              <w:bottom w:val="single" w:space="0" w:color="D3D3D3"/>
+              <w:start w:val="single" w:space="0" w:color="D3D3D3"/>
+              <w:end w:val="single" w:space="0" w:color="D3D3D3"/>
+            </w:tcBorders>
+          </w:tcPr>
+          <w:p>
+            <w:pPr>
+              <w:spacing w:before="0" w:after="60"/>
+              <w:keepNext/>
+              <w:jc w:val="end"/>
+            </w:pPr>
+            <w:r>
+              <w:rPr>
+                <w:rFonts w:ascii="Calibri" w:hAnsi="Calibri"/>
+                <w:sz w:val="20"/>
+              </w:rPr>
+              <w:t xml:space="default">1,021.17</w:t>
+            </w:r>
+          </w:p>
+        </w:tc>
+        <w:tc>
+          <w:tcPr>
+            <w:tcBorders>
+              <w:top w:val="single" w:space="0" w:color="D3D3D3"/>
+              <w:bottom w:val="single" w:space="0" w:color="D3D3D3"/>
+              <w:start w:val="single" w:space="0" w:color="D3D3D3"/>
+              <w:end w:val="single" w:space="0" w:color="D3D3D3"/>
+            </w:tcBorders>
+          </w:tcPr>
+          <w:p>
+            <w:pPr>
+              <w:spacing w:before="0" w:after="60"/>
+              <w:keepNext/>
+              <w:jc w:val="end"/>
+            </w:pPr>
+            <w:r>
+              <w:rPr>
+                <w:rFonts w:ascii="Calibri" w:hAnsi="Calibri"/>
+                <w:sz w:val="20"/>
+              </w:rPr>
+              <w:t xml:space="default">2.45</w:t>
+            </w:r>
+          </w:p>
+        </w:tc>
+        <w:tc>
+          <w:tcPr>
+            <w:tcBorders>
+              <w:top w:val="single" w:space="0" w:color="D3D3D3"/>
+              <w:bottom w:val="single" w:space="0" w:color="D3D3D3"/>
+              <w:start w:val="single" w:space="0" w:color="D3D3D3"/>
+              <w:end w:val="single" w:space="0" w:color="D3D3D3"/>
+            </w:tcBorders>
+          </w:tcPr>
+          <w:p>
+            <w:pPr>
+              <w:spacing w:before="0" w:after="60"/>
+              <w:keepNext/>
+              <w:jc w:val="end"/>
+            </w:pPr>
+            <w:r>
+              <w:rPr>
+                <w:rFonts w:ascii="Calibri" w:hAnsi="Calibri"/>
+                <w:sz w:val="20"/>
+              </w:rPr>
+              <w:t xml:space="default">6.17</w:t>
+            </w:r>
+          </w:p>
+        </w:tc>
+      </w:tr>
+      <w:tr>
+        <w:trPr>
+          <w:cantSplit/>
+        </w:trPr>
+        <w:tc>
+          <w:tcPr>
+            <w:tcBorders>
+              <w:top w:val="single" w:space="0" w:color="D3D3D3"/>
+              <w:bottom w:val="single" w:space="0" w:color="D3D3D3"/>
+              <w:start w:val="single" w:space="0" w:color="D3D3D3"/>
+              <w:end w:val="single" w:space="0" w:color="D3D3D3"/>
+            </w:tcBorders>
+          </w:tcPr>
+          <w:p>
+            <w:pPr>
+              <w:spacing w:before="0" w:after="60"/>
+              <w:keepNext/>
+              <w:jc w:val="start"/>
+            </w:pPr>
+            <w:r>
+              <w:rPr>
+                <w:rFonts w:ascii="Calibri" w:hAnsi="Calibri"/>
+                <w:sz w:val="20"/>
+              </w:rPr>
+              <w:t xml:space="default">Phone Time</w:t>
+            </w:r>
+          </w:p>
+        </w:tc>
+        <w:tc>
+          <w:tcPr>
+            <w:tcBorders>
+              <w:top w:val="single" w:space="0" w:color="D3D3D3"/>
+              <w:bottom w:val="single" w:space="0" w:color="D3D3D3"/>
+              <w:start w:val="single" w:space="0" w:color="D3D3D3"/>
+              <w:end w:val="single" w:space="0" w:color="D3D3D3"/>
+            </w:tcBorders>
+          </w:tcPr>
+          <w:p>
+            <w:pPr>
+              <w:spacing w:before="0" w:after="60"/>
+              <w:keepNext/>
+              <w:jc w:val="end"/>
+            </w:pPr>
+            <w:r>
+              <w:rPr>
+                <w:rFonts w:ascii="Calibri" w:hAnsi="Calibri"/>
+                <w:sz w:val="20"/>
+              </w:rPr>
+              <w:t xml:space="default">0.00</w:t>
+            </w:r>
+          </w:p>
+        </w:tc>
+        <w:tc>
+          <w:tcPr>
+            <w:tcBorders>
+              <w:top w:val="single" w:space="0" w:color="D3D3D3"/>
+              <w:bottom w:val="single" w:space="0" w:color="D3D3D3"/>
+              <w:start w:val="single" w:space="0" w:color="D3D3D3"/>
+              <w:end w:val="single" w:space="0" w:color="D3D3D3"/>
+            </w:tcBorders>
+          </w:tcPr>
+          <w:p>
+            <w:pPr>
+              <w:spacing w:before="0" w:after="60"/>
+              <w:keepNext/>
+              <w:jc w:val="end"/>
+            </w:pPr>
+            <w:r>
+              <w:rPr>
+                <w:rFonts w:ascii="Calibri" w:hAnsi="Calibri"/>
+                <w:sz w:val="20"/>
+              </w:rPr>
+              <w:t xml:space="default">525.61</w:t>
+            </w:r>
+          </w:p>
+        </w:tc>
+        <w:tc>
+          <w:tcPr>
+            <w:tcBorders>
+              <w:top w:val="single" w:space="0" w:color="D3D3D3"/>
+              <w:bottom w:val="single" w:space="0" w:color="D3D3D3"/>
+              <w:start w:val="single" w:space="0" w:color="D3D3D3"/>
+              <w:end w:val="single" w:space="0" w:color="D3D3D3"/>
+            </w:tcBorders>
+          </w:tcPr>
+          <w:p>
+            <w:pPr>
+              <w:spacing w:before="0" w:after="60"/>
+              <w:keepNext/>
+              <w:jc w:val="end"/>
+            </w:pPr>
+            <w:r>
+              <w:rPr>
+                <w:rFonts w:ascii="Calibri" w:hAnsi="Calibri"/>
+                <w:sz w:val="20"/>
+              </w:rPr>
+              <w:t xml:space="default">310.00</w:t>
+            </w:r>
+          </w:p>
+        </w:tc>
+        <w:tc>
+          <w:tcPr>
+            <w:tcBorders>
+              <w:top w:val="single" w:space="0" w:color="D3D3D3"/>
+              <w:bottom w:val="single" w:space="0" w:color="D3D3D3"/>
+              <w:start w:val="single" w:space="0" w:color="D3D3D3"/>
+              <w:end w:val="single" w:space="0" w:color="D3D3D3"/>
+            </w:tcBorders>
+          </w:tcPr>
+          <w:p>
+            <w:pPr>
+              <w:spacing w:before="0" w:after="60"/>
+              <w:keepNext/>
+              <w:jc w:val="end"/>
+            </w:pPr>
+            <w:r>
+              <w:rPr>
+                <w:rFonts w:ascii="Calibri" w:hAnsi="Calibri"/>
+                <w:sz w:val="20"/>
+              </w:rPr>
+              <w:t xml:space="default">746.16</w:t>
+            </w:r>
+          </w:p>
+        </w:tc>
+        <w:tc>
+          <w:tcPr>
+            <w:tcBorders>
+              <w:top w:val="single" w:space="0" w:color="D3D3D3"/>
+              <w:bottom w:val="single" w:space="0" w:color="D3D3D3"/>
+              <w:start w:val="single" w:space="0" w:color="D3D3D3"/>
+              <w:end w:val="single" w:space="0" w:color="D3D3D3"/>
+            </w:tcBorders>
+          </w:tcPr>
+          <w:p>
+            <w:pPr>
+              <w:spacing w:before="0" w:after="60"/>
+              <w:keepNext/>
+              <w:jc w:val="end"/>
+            </w:pPr>
+            <w:r>
+              <w:rPr>
+                <w:rFonts w:ascii="Calibri" w:hAnsi="Calibri"/>
+                <w:sz w:val="20"/>
+              </w:rPr>
+              <w:t xml:space="default">3.45</w:t>
+            </w:r>
+          </w:p>
+        </w:tc>
+        <w:tc>
+          <w:tcPr>
+            <w:tcBorders>
+              <w:top w:val="single" w:space="0" w:color="D3D3D3"/>
+              <w:bottom w:val="single" w:space="0" w:color="D3D3D3"/>
+              <w:start w:val="single" w:space="0" w:color="D3D3D3"/>
+              <w:end w:val="single" w:space="0" w:color="D3D3D3"/>
+            </w:tcBorders>
+          </w:tcPr>
+          <w:p>
+            <w:pPr>
+              <w:spacing w:before="0" w:after="60"/>
+              <w:keepNext/>
+              <w:jc w:val="end"/>
+            </w:pPr>
+            <w:r>
+              <w:rPr>
+                <w:rFonts w:ascii="Calibri" w:hAnsi="Calibri"/>
+                <w:sz w:val="20"/>
+              </w:rPr>
+              <w:t xml:space="default">14.69</w:t>
+            </w:r>
+          </w:p>
+        </w:tc>
+      </w:tr>
+      <w:tr>
+        <w:trPr>
+          <w:cantSplit/>
+        </w:trPr>
+        <w:tc>
+          <w:tcPr>
+            <w:tcBorders>
+              <w:top w:val="single" w:space="0" w:color="D3D3D3"/>
+              <w:bottom w:val="single" w:space="0" w:color="D3D3D3"/>
+              <w:start w:val="single" w:space="0" w:color="D3D3D3"/>
+              <w:end w:val="single" w:space="0" w:color="D3D3D3"/>
+            </w:tcBorders>
+          </w:tcPr>
+          <w:p>
+            <w:pPr>
+              <w:spacing w:before="0" w:after="60"/>
+              <w:keepNext/>
+              <w:jc w:val="start"/>
+            </w:pPr>
+            <w:r>
+              <w:rPr>
+                <w:rFonts w:ascii="Calibri" w:hAnsi="Calibri"/>
+                <w:sz w:val="20"/>
+              </w:rPr>
+              <w:t xml:space="default">Processing Time</w:t>
+            </w:r>
+          </w:p>
+        </w:tc>
+        <w:tc>
+          <w:tcPr>
+            <w:tcBorders>
+              <w:top w:val="single" w:space="0" w:color="D3D3D3"/>
+              <w:bottom w:val="single" w:space="0" w:color="D3D3D3"/>
+              <w:start w:val="single" w:space="0" w:color="D3D3D3"/>
+              <w:end w:val="single" w:space="0" w:color="D3D3D3"/>
+            </w:tcBorders>
+          </w:tcPr>
+          <w:p>
+            <w:pPr>
+              <w:spacing w:before="0" w:after="60"/>
+              <w:keepNext/>
+              <w:jc w:val="end"/>
+            </w:pPr>
+            <w:r>
+              <w:rPr>
+                <w:rFonts w:ascii="Calibri" w:hAnsi="Calibri"/>
+                <w:sz w:val="20"/>
+              </w:rPr>
+              <w:t xml:space="default">2.00</w:t>
+            </w:r>
+          </w:p>
+        </w:tc>
+        <w:tc>
+          <w:tcPr>
+            <w:tcBorders>
+              <w:top w:val="single" w:space="0" w:color="D3D3D3"/>
+              <w:bottom w:val="single" w:space="0" w:color="D3D3D3"/>
+              <w:start w:val="single" w:space="0" w:color="D3D3D3"/>
+              <w:end w:val="single" w:space="0" w:color="D3D3D3"/>
+            </w:tcBorders>
+          </w:tcPr>
+          <w:p>
+            <w:pPr>
+              <w:spacing w:before="0" w:after="60"/>
+              <w:keepNext/>
+              <w:jc w:val="end"/>
+            </w:pPr>
+            <w:r>
+              <w:rPr>
+                <w:rFonts w:ascii="Calibri" w:hAnsi="Calibri"/>
+                <w:sz w:val="20"/>
+              </w:rPr>
+              <w:t xml:space="default">713.79</w:t>
+            </w:r>
+          </w:p>
+        </w:tc>
+        <w:tc>
+          <w:tcPr>
+            <w:tcBorders>
+              <w:top w:val="single" w:space="0" w:color="D3D3D3"/>
+              <w:bottom w:val="single" w:space="0" w:color="D3D3D3"/>
+              <w:start w:val="single" w:space="0" w:color="D3D3D3"/>
+              <w:end w:val="single" w:space="0" w:color="D3D3D3"/>
+            </w:tcBorders>
+          </w:tcPr>
+          <w:p>
+            <w:pPr>
+              <w:spacing w:before="0" w:after="60"/>
+              <w:keepNext/>
+              <w:jc w:val="end"/>
+            </w:pPr>
+            <w:r>
+              <w:rPr>
+                <w:rFonts w:ascii="Calibri" w:hAnsi="Calibri"/>
+                <w:sz w:val="20"/>
+              </w:rPr>
+              <w:t xml:space="default">326.50</w:t>
+            </w:r>
+          </w:p>
+        </w:tc>
+        <w:tc>
+          <w:tcPr>
+            <w:tcBorders>
+              <w:top w:val="single" w:space="0" w:color="D3D3D3"/>
+              <w:bottom w:val="single" w:space="0" w:color="D3D3D3"/>
+              <w:start w:val="single" w:space="0" w:color="D3D3D3"/>
+              <w:end w:val="single" w:space="0" w:color="D3D3D3"/>
+            </w:tcBorders>
+          </w:tcPr>
+          <w:p>
+            <w:pPr>
+              <w:spacing w:before="0" w:after="60"/>
+              <w:keepNext/>
+              <w:jc w:val="end"/>
+            </w:pPr>
+            <w:r>
+              <w:rPr>
+                <w:rFonts w:ascii="Calibri" w:hAnsi="Calibri"/>
+                <w:sz w:val="20"/>
+              </w:rPr>
+              <w:t xml:space="default">1,080.38</w:t>
+            </w:r>
+          </w:p>
+        </w:tc>
+        <w:tc>
+          <w:tcPr>
+            <w:tcBorders>
+              <w:top w:val="single" w:space="0" w:color="D3D3D3"/>
+              <w:bottom w:val="single" w:space="0" w:color="D3D3D3"/>
+              <w:start w:val="single" w:space="0" w:color="D3D3D3"/>
+              <w:end w:val="single" w:space="0" w:color="D3D3D3"/>
+            </w:tcBorders>
+          </w:tcPr>
+          <w:p>
+            <w:pPr>
+              <w:spacing w:before="0" w:after="60"/>
+              <w:keepNext/>
+              <w:jc w:val="end"/>
+            </w:pPr>
+            <w:r>
+              <w:rPr>
+                <w:rFonts w:ascii="Calibri" w:hAnsi="Calibri"/>
+                <w:sz w:val="20"/>
+              </w:rPr>
+              <w:t xml:space="default">2.42</w:t>
+            </w:r>
+          </w:p>
+        </w:tc>
+        <w:tc>
+          <w:tcPr>
+            <w:tcBorders>
+              <w:top w:val="single" w:space="0" w:color="D3D3D3"/>
+              <w:bottom w:val="single" w:space="0" w:color="D3D3D3"/>
+              <w:start w:val="single" w:space="0" w:color="D3D3D3"/>
+              <w:end w:val="single" w:space="0" w:color="D3D3D3"/>
+            </w:tcBorders>
+          </w:tcPr>
+          <w:p>
+            <w:pPr>
+              <w:spacing w:before="0" w:after="60"/>
+              <w:keepNext/>
+              <w:jc w:val="end"/>
+            </w:pPr>
+            <w:r>
+              <w:rPr>
+                <w:rFonts w:ascii="Calibri" w:hAnsi="Calibri"/>
+                <w:sz w:val="20"/>
+              </w:rPr>
+              <w:t xml:space="default">5.98</w:t>
+            </w:r>
+          </w:p>
+        </w:tc>
+      </w:tr>
+      <w:tr>
+        <w:trPr>
+          <w:cantSplit/>
+        </w:trPr>
+        <w:tc>
+          <w:tcPr>
+            <w:tcBorders>
+              <w:top w:val="single" w:space="0" w:color="D3D3D3"/>
+              <w:bottom w:val="single" w:space="0" w:color="D3D3D3"/>
+              <w:start w:val="single" w:space="0" w:color="D3D3D3"/>
+              <w:end w:val="single" w:space="0" w:color="D3D3D3"/>
+            </w:tcBorders>
+          </w:tcPr>
+          <w:p>
+            <w:pPr>
+              <w:spacing w:before="0" w:after="60"/>
+              <w:keepNext/>
+              <w:jc w:val="start"/>
+            </w:pPr>
+            <w:r>
+              <w:rPr>
+                <w:rFonts w:ascii="Calibri" w:hAnsi="Calibri"/>
+                <w:sz w:val="20"/>
+              </w:rPr>
+              <w:t xml:space="default">Rollout Time</w:t>
+            </w:r>
+          </w:p>
+        </w:tc>
+        <w:tc>
+          <w:tcPr>
+            <w:tcBorders>
+              <w:top w:val="single" w:space="0" w:color="D3D3D3"/>
+              <w:bottom w:val="single" w:space="0" w:color="D3D3D3"/>
+              <w:start w:val="single" w:space="0" w:color="D3D3D3"/>
+              <w:end w:val="single" w:space="0" w:color="D3D3D3"/>
+            </w:tcBorders>
+          </w:tcPr>
+          <w:p>
+            <w:pPr>
+              <w:spacing w:before="0" w:after="60"/>
+              <w:keepNext/>
+              <w:jc w:val="end"/>
+            </w:pPr>
+            <w:r>
+              <w:rPr>
+                <w:rFonts w:ascii="Calibri" w:hAnsi="Calibri"/>
+                <w:sz w:val="20"/>
+              </w:rPr>
+              <w:t xml:space="default">0.00</w:t>
+            </w:r>
+          </w:p>
+        </w:tc>
+        <w:tc>
+          <w:tcPr>
+            <w:tcBorders>
+              <w:top w:val="single" w:space="0" w:color="D3D3D3"/>
+              <w:bottom w:val="single" w:space="0" w:color="D3D3D3"/>
+              <w:start w:val="single" w:space="0" w:color="D3D3D3"/>
+              <w:end w:val="single" w:space="0" w:color="D3D3D3"/>
+            </w:tcBorders>
+          </w:tcPr>
+          <w:p>
+            <w:pPr>
+              <w:spacing w:before="0" w:after="60"/>
+              <w:keepNext/>
+              <w:jc w:val="end"/>
+            </w:pPr>
+            <w:r>
+              <w:rPr>
+                <w:rFonts w:ascii="Calibri" w:hAnsi="Calibri"/>
+                <w:sz w:val="20"/>
+              </w:rPr>
+              <w:t xml:space="default">9.16</w:t>
+            </w:r>
+          </w:p>
+        </w:tc>
+        <w:tc>
+          <w:tcPr>
+            <w:tcBorders>
+              <w:top w:val="single" w:space="0" w:color="D3D3D3"/>
+              <w:bottom w:val="single" w:space="0" w:color="D3D3D3"/>
+              <w:start w:val="single" w:space="0" w:color="D3D3D3"/>
+              <w:end w:val="single" w:space="0" w:color="D3D3D3"/>
+            </w:tcBorders>
+          </w:tcPr>
+          <w:p>
+            <w:pPr>
+              <w:spacing w:before="0" w:after="60"/>
+              <w:keepNext/>
+              <w:jc w:val="end"/>
+            </w:pPr>
+            <w:r>
+              <w:rPr>
+                <w:rFonts w:ascii="Calibri" w:hAnsi="Calibri"/>
+                <w:sz w:val="20"/>
+              </w:rPr>
+              <w:t xml:space="default">4.00</w:t>
+            </w:r>
+          </w:p>
+        </w:tc>
+        <w:tc>
+          <w:tcPr>
+            <w:tcBorders>
+              <w:top w:val="single" w:space="0" w:color="D3D3D3"/>
+              <w:bottom w:val="single" w:space="0" w:color="D3D3D3"/>
+              <w:start w:val="single" w:space="0" w:color="D3D3D3"/>
+              <w:end w:val="single" w:space="0" w:color="D3D3D3"/>
+            </w:tcBorders>
+          </w:tcPr>
+          <w:p>
+            <w:pPr>
+              <w:spacing w:before="0" w:after="60"/>
+              <w:keepNext/>
+              <w:jc w:val="end"/>
+            </w:pPr>
+            <w:r>
+              <w:rPr>
+                <w:rFonts w:ascii="Calibri" w:hAnsi="Calibri"/>
+                <w:sz w:val="20"/>
+              </w:rPr>
+              <w:t xml:space="default">15.66</w:t>
+            </w:r>
+          </w:p>
+        </w:tc>
+        <w:tc>
+          <w:tcPr>
+            <w:tcBorders>
+              <w:top w:val="single" w:space="0" w:color="D3D3D3"/>
+              <w:bottom w:val="single" w:space="0" w:color="D3D3D3"/>
+              <w:start w:val="single" w:space="0" w:color="D3D3D3"/>
+              <w:end w:val="single" w:space="0" w:color="D3D3D3"/>
+            </w:tcBorders>
+          </w:tcPr>
+          <w:p>
+            <w:pPr>
+              <w:spacing w:before="0" w:after="60"/>
+              <w:keepNext/>
+              <w:jc w:val="end"/>
+            </w:pPr>
+            <w:r>
+              <w:rPr>
+                <w:rFonts w:ascii="Calibri" w:hAnsi="Calibri"/>
+                <w:sz w:val="20"/>
+              </w:rPr>
+              <w:t xml:space="default">2.37</w:t>
+            </w:r>
+          </w:p>
+        </w:tc>
+        <w:tc>
+          <w:tcPr>
+            <w:tcBorders>
+              <w:top w:val="single" w:space="0" w:color="D3D3D3"/>
+              <w:bottom w:val="single" w:space="0" w:color="D3D3D3"/>
+              <w:start w:val="single" w:space="0" w:color="D3D3D3"/>
+              <w:end w:val="single" w:space="0" w:color="D3D3D3"/>
+            </w:tcBorders>
+          </w:tcPr>
+          <w:p>
+            <w:pPr>
+              <w:spacing w:before="0" w:after="60"/>
+              <w:keepNext/>
+              <w:jc w:val="end"/>
+            </w:pPr>
+            <w:r>
+              <w:rPr>
+                <w:rFonts w:ascii="Calibri" w:hAnsi="Calibri"/>
+                <w:sz w:val="20"/>
+              </w:rPr>
+              <w:t xml:space="default">5.26</w:t>
+            </w:r>
+          </w:p>
+        </w:tc>
+      </w:tr>
+      <w:tr>
+        <w:trPr>
+          <w:cantSplit/>
+        </w:trPr>
+        <w:tc>
+          <w:tcPr>
+            <w:tcBorders>
+              <w:top w:val="single" w:space="0" w:color="D3D3D3"/>
+              <w:bottom w:val="single" w:space="0" w:color="D3D3D3"/>
+              <w:start w:val="single" w:space="0" w:color="D3D3D3"/>
+              <w:end w:val="single" w:space="0" w:color="D3D3D3"/>
+            </w:tcBorders>
+          </w:tcPr>
+          <w:p>
+            <w:pPr>
+              <w:spacing w:before="0" w:after="60"/>
+              <w:keepNext/>
+              <w:jc w:val="start"/>
+            </w:pPr>
+            <w:r>
+              <w:rPr>
+                <w:rFonts w:ascii="Calibri" w:hAnsi="Calibri"/>
+                <w:sz w:val="20"/>
+              </w:rPr>
+              <w:t xml:space="default">Transit Time</w:t>
+            </w:r>
+          </w:p>
+        </w:tc>
+        <w:tc>
+          <w:tcPr>
+            <w:tcBorders>
+              <w:top w:val="single" w:space="0" w:color="D3D3D3"/>
+              <w:bottom w:val="single" w:space="0" w:color="D3D3D3"/>
+              <w:start w:val="single" w:space="0" w:color="D3D3D3"/>
+              <w:end w:val="single" w:space="0" w:color="D3D3D3"/>
+            </w:tcBorders>
+          </w:tcPr>
+          <w:p>
+            <w:pPr>
+              <w:spacing w:before="0" w:after="60"/>
+              <w:keepNext/>
+              <w:jc w:val="end"/>
+            </w:pPr>
+            <w:r>
+              <w:rPr>
+                <w:rFonts w:ascii="Calibri" w:hAnsi="Calibri"/>
+                <w:sz w:val="20"/>
+              </w:rPr>
+              <w:t xml:space="default">0.00</w:t>
+            </w:r>
+          </w:p>
+        </w:tc>
+        <w:tc>
+          <w:tcPr>
+            <w:tcBorders>
+              <w:top w:val="single" w:space="0" w:color="D3D3D3"/>
+              <w:bottom w:val="single" w:space="0" w:color="D3D3D3"/>
+              <w:start w:val="single" w:space="0" w:color="D3D3D3"/>
+              <w:end w:val="single" w:space="0" w:color="D3D3D3"/>
+            </w:tcBorders>
+          </w:tcPr>
+          <w:p>
+            <w:pPr>
+              <w:spacing w:before="0" w:after="60"/>
+              <w:keepNext/>
+              <w:jc w:val="end"/>
+            </w:pPr>
+            <w:r>
+              <w:rPr>
+                <w:rFonts w:ascii="Calibri" w:hAnsi="Calibri"/>
+                <w:sz w:val="20"/>
+              </w:rPr>
+              <w:t xml:space="default">375.65</w:t>
+            </w:r>
+          </w:p>
+        </w:tc>
+        <w:tc>
+          <w:tcPr>
+            <w:tcBorders>
+              <w:top w:val="single" w:space="0" w:color="D3D3D3"/>
+              <w:bottom w:val="single" w:space="0" w:color="D3D3D3"/>
+              <w:start w:val="single" w:space="0" w:color="D3D3D3"/>
+              <w:end w:val="single" w:space="0" w:color="D3D3D3"/>
+            </w:tcBorders>
+          </w:tcPr>
+          <w:p>
+            <w:pPr>
+              <w:spacing w:before="0" w:after="60"/>
+              <w:keepNext/>
+              <w:jc w:val="end"/>
+            </w:pPr>
+            <w:r>
+              <w:rPr>
+                <w:rFonts w:ascii="Calibri" w:hAnsi="Calibri"/>
+                <w:sz w:val="20"/>
+              </w:rPr>
+              <w:t xml:space="default">306.50</w:t>
+            </w:r>
+          </w:p>
+        </w:tc>
+        <w:tc>
+          <w:tcPr>
+            <w:tcBorders>
+              <w:top w:val="single" w:space="0" w:color="D3D3D3"/>
+              <w:bottom w:val="single" w:space="0" w:color="D3D3D3"/>
+              <w:start w:val="single" w:space="0" w:color="D3D3D3"/>
+              <w:end w:val="single" w:space="0" w:color="D3D3D3"/>
+            </w:tcBorders>
+          </w:tcPr>
+          <w:p>
+            <w:pPr>
+              <w:spacing w:before="0" w:after="60"/>
+              <w:keepNext/>
+              <w:jc w:val="end"/>
+            </w:pPr>
+            <w:r>
+              <w:rPr>
+                <w:rFonts w:ascii="Calibri" w:hAnsi="Calibri"/>
+                <w:sz w:val="20"/>
+              </w:rPr>
+              <w:t xml:space="default">287.53</w:t>
+            </w:r>
+          </w:p>
+        </w:tc>
+        <w:tc>
+          <w:tcPr>
+            <w:tcBorders>
+              <w:top w:val="single" w:space="0" w:color="D3D3D3"/>
+              <w:bottom w:val="single" w:space="0" w:color="D3D3D3"/>
+              <w:start w:val="single" w:space="0" w:color="D3D3D3"/>
+              <w:end w:val="single" w:space="0" w:color="D3D3D3"/>
+            </w:tcBorders>
+          </w:tcPr>
+          <w:p>
+            <w:pPr>
+              <w:spacing w:before="0" w:after="60"/>
+              <w:keepNext/>
+              <w:jc w:val="end"/>
+            </w:pPr>
+            <w:r>
+              <w:rPr>
+                <w:rFonts w:ascii="Calibri" w:hAnsi="Calibri"/>
+                <w:sz w:val="20"/>
+              </w:rPr>
+              <w:t xml:space="default">1.51</w:t>
+            </w:r>
+          </w:p>
+        </w:tc>
+        <w:tc>
+          <w:tcPr>
+            <w:tcBorders>
+              <w:top w:val="single" w:space="0" w:color="D3D3D3"/>
+              <w:bottom w:val="single" w:space="0" w:color="D3D3D3"/>
+              <w:start w:val="single" w:space="0" w:color="D3D3D3"/>
+              <w:end w:val="single" w:space="0" w:color="D3D3D3"/>
+            </w:tcBorders>
+          </w:tcPr>
+          <w:p>
+            <w:pPr>
+              <w:spacing w:before="0" w:after="60"/>
+              <w:keepNext/>
+              <w:jc w:val="end"/>
+            </w:pPr>
+            <w:r>
+              <w:rPr>
+                <w:rFonts w:ascii="Calibri" w:hAnsi="Calibri"/>
+                <w:sz w:val="20"/>
+              </w:rPr>
+              <w:t xml:space="default">2.95</w:t>
+            </w:r>
+          </w:p>
+        </w:tc>
+      </w:tr>
+      <w:tr>
+        <w:trPr>
+          <w:cantSplit/>
+        </w:trPr>
+        <w:tc>
+          <w:tcPr>
+            <w:tcBorders>
+              <w:top w:val="single" w:space="0" w:color="D3D3D3"/>
+              <w:bottom w:val="single" w:space="0" w:color="D3D3D3"/>
+              <w:start w:val="single" w:space="0" w:color="D3D3D3"/>
+              <w:end w:val="single" w:space="0" w:color="D3D3D3"/>
+            </w:tcBorders>
+          </w:tcPr>
+          <w:p>
+            <w:pPr>
+              <w:spacing w:before="0" w:after="60"/>
+              <w:keepNext/>
+              <w:jc w:val="start"/>
+            </w:pPr>
+            <w:r>
+              <w:rPr>
+                <w:rFonts w:ascii="Calibri" w:hAnsi="Calibri"/>
+                <w:sz w:val="20"/>
+              </w:rPr>
+              <w:t xml:space="default">Total Call Time</w:t>
+            </w:r>
+          </w:p>
+        </w:tc>
+        <w:tc>
+          <w:tcPr>
+            <w:tcBorders>
+              <w:top w:val="single" w:space="0" w:color="D3D3D3"/>
+              <w:bottom w:val="single" w:space="0" w:color="D3D3D3"/>
+              <w:start w:val="single" w:space="0" w:color="D3D3D3"/>
+              <w:end w:val="single" w:space="0" w:color="D3D3D3"/>
+            </w:tcBorders>
+          </w:tcPr>
+          <w:p>
+            <w:pPr>
+              <w:spacing w:before="0" w:after="60"/>
+              <w:keepNext/>
+              <w:jc w:val="end"/>
+            </w:pPr>
+            <w:r>
+              <w:rPr>
+                <w:rFonts w:ascii="Calibri" w:hAnsi="Calibri"/>
+                <w:sz w:val="20"/>
+              </w:rPr>
+              <w:t xml:space="default">487.00</w:t>
+            </w:r>
+          </w:p>
+        </w:tc>
+        <w:tc>
+          <w:tcPr>
+            <w:tcBorders>
+              <w:top w:val="single" w:space="0" w:color="D3D3D3"/>
+              <w:bottom w:val="single" w:space="0" w:color="D3D3D3"/>
+              <w:start w:val="single" w:space="0" w:color="D3D3D3"/>
+              <w:end w:val="single" w:space="0" w:color="D3D3D3"/>
+            </w:tcBorders>
+          </w:tcPr>
+          <w:p>
+            <w:pPr>
+              <w:spacing w:before="0" w:after="60"/>
+              <w:keepNext/>
+              <w:jc w:val="end"/>
+            </w:pPr>
+            <w:r>
+              <w:rPr>
+                <w:rFonts w:ascii="Calibri" w:hAnsi="Calibri"/>
+                <w:sz w:val="20"/>
+              </w:rPr>
+              <w:t xml:space="default">7,458.71</w:t>
+            </w:r>
+          </w:p>
+        </w:tc>
+        <w:tc>
+          <w:tcPr>
+            <w:tcBorders>
+              <w:top w:val="single" w:space="0" w:color="D3D3D3"/>
+              <w:bottom w:val="single" w:space="0" w:color="D3D3D3"/>
+              <w:start w:val="single" w:space="0" w:color="D3D3D3"/>
+              <w:end w:val="single" w:space="0" w:color="D3D3D3"/>
+            </w:tcBorders>
+          </w:tcPr>
+          <w:p>
+            <w:pPr>
+              <w:spacing w:before="0" w:after="60"/>
+              <w:keepNext/>
+              <w:jc w:val="end"/>
+            </w:pPr>
+            <w:r>
+              <w:rPr>
+                <w:rFonts w:ascii="Calibri" w:hAnsi="Calibri"/>
+                <w:sz w:val="20"/>
+              </w:rPr>
+              <w:t xml:space="default">3,305.50</w:t>
+            </w:r>
+          </w:p>
+        </w:tc>
+        <w:tc>
+          <w:tcPr>
+            <w:tcBorders>
+              <w:top w:val="single" w:space="0" w:color="D3D3D3"/>
+              <w:bottom w:val="single" w:space="0" w:color="D3D3D3"/>
+              <w:start w:val="single" w:space="0" w:color="D3D3D3"/>
+              <w:end w:val="single" w:space="0" w:color="D3D3D3"/>
+            </w:tcBorders>
+          </w:tcPr>
+          <w:p>
+            <w:pPr>
+              <w:spacing w:before="0" w:after="60"/>
+              <w:keepNext/>
+              <w:jc w:val="end"/>
+            </w:pPr>
+            <w:r>
+              <w:rPr>
+                <w:rFonts w:ascii="Calibri" w:hAnsi="Calibri"/>
+                <w:sz w:val="20"/>
+              </w:rPr>
+              <w:t xml:space="default">10,970.49</w:t>
+            </w:r>
+          </w:p>
+        </w:tc>
+        <w:tc>
+          <w:tcPr>
+            <w:tcBorders>
+              <w:top w:val="single" w:space="0" w:color="D3D3D3"/>
+              <w:bottom w:val="single" w:space="0" w:color="D3D3D3"/>
+              <w:start w:val="single" w:space="0" w:color="D3D3D3"/>
+              <w:end w:val="single" w:space="0" w:color="D3D3D3"/>
+            </w:tcBorders>
+          </w:tcPr>
+          <w:p>
+            <w:pPr>
+              <w:spacing w:before="0" w:after="60"/>
+              <w:keepNext/>
+              <w:jc w:val="end"/>
+            </w:pPr>
+            <w:r>
+              <w:rPr>
+                <w:rFonts w:ascii="Calibri" w:hAnsi="Calibri"/>
+                <w:sz w:val="20"/>
+              </w:rPr>
+              <w:t xml:space="default">2.91</w:t>
+            </w:r>
+          </w:p>
+        </w:tc>
+        <w:tc>
+          <w:tcPr>
+            <w:tcBorders>
+              <w:top w:val="single" w:space="0" w:color="D3D3D3"/>
+              <w:bottom w:val="single" w:space="0" w:color="D3D3D3"/>
+              <w:start w:val="single" w:space="0" w:color="D3D3D3"/>
+              <w:end w:val="single" w:space="0" w:color="D3D3D3"/>
+            </w:tcBorders>
+          </w:tcPr>
+          <w:p>
+            <w:pPr>
+              <w:spacing w:before="0" w:after="60"/>
+              <w:keepNext/>
+              <w:jc w:val="end"/>
+            </w:pPr>
+            <w:r>
+              <w:rPr>
+                <w:rFonts w:ascii="Calibri" w:hAnsi="Calibri"/>
+                <w:sz w:val="20"/>
+              </w:rPr>
+              <w:t xml:space="default">10.01</w:t>
+            </w:r>
+          </w:p>
+        </w:tc>
+      </w:tr>
+    </w:tbl>
+    <w:bookmarkEnd w:id="157"/>
+    <w:bookmarkEnd w:id="158"/>
+    <w:bookmarkStart w:id="159" w:name="conclusion"/>
+    <w:p>
+      <w:pPr>
+        <w:pStyle w:val="Heading2"/>
+      </w:pPr>
+      <w:r>
+        <w:t xml:space="preserve">8 Conclusion</w:t>
+      </w:r>
+    </w:p>
+    <w:p>
+      <w:pPr>
+        <w:pStyle w:val="FirstParagraph"/>
+      </w:pPr>
+      <w:r>
+        <w:t xml:space="preserve">This report has covered various aspects of the calls for service during week 35, 2025. We have analyzed the data for completeness and accuracy, explored it for insights into call patterns and trends, and focused on specific areas of interest such as high-priority calls and cardiac arrest incidents. The findings will assist in making informed decisions to improve service delivery and operational efficiency.</w:t>
+      </w:r>
+    </w:p>
+    <w:bookmarkEnd w:id="159"/>
     <w:sectPr>
       <w:footnotePr>
         <w:numRestart w:val="eachSect"/>

</xml_diff>

<commit_message>
20250919 Missing commit from yesterday
</commit_message>
<xml_diff>
--- a/report_wk35.docx
+++ b/report_wk35.docx
@@ -7,7 +7,7 @@
         <w:pStyle w:val="Title"/>
       </w:pPr>
       <w:r>
-        <w:t xml:space="preserve">New Weekly Report</w:t>
+        <w:t xml:space="preserve">Weekly Report - Week 35 (25 Aug through 31 Aug)</w:t>
       </w:r>
     </w:p>
     <w:p>
@@ -23,7 +23,7 @@
         <w:pStyle w:val="Date"/>
       </w:pPr>
       <w:r>
-        <w:t xml:space="preserve">2025-09-04</w:t>
+        <w:t xml:space="preserve">2025-09-18</w:t>
       </w:r>
     </w:p>
     <w:sdt>
@@ -12579,6 +12579,14 @@
     </w:p>
     <w:p>
       <w:pPr>
+        <w:pStyle w:val="BodyText"/>
+      </w:pPr>
+      <w:r>
+        <w:t xml:space="preserve">The most used call type was Mental Health Case which is expected.</w:t>
+      </w:r>
+    </w:p>
+    <w:p>
+      <w:pPr>
         <w:pStyle w:val="CaptionedFigure"/>
       </w:pPr>
       <w:r>
@@ -12634,6 +12642,14 @@
     </w:p>
     <w:p>
       <w:pPr>
+        <w:pStyle w:val="BodyText"/>
+      </w:pPr>
+      <w:r>
+        <w:t xml:space="preserve">Since Mental Health Case was the most used call type and is a P2 call, Priority 2 is the most used priority. The question, in the future, will be does these calls need to changed to a higher priority?</w:t>
+      </w:r>
+    </w:p>
+    <w:p>
+      <w:pPr>
         <w:spacing w:before="0" w:after="60"/>
         <w:keepNext/>
         <w:jc w:val="start"/>
@@ -14084,6 +14100,14 @@
         </w:tc>
       </w:tr>
     </w:tbl>
+    <w:p>
+      <w:pPr>
+        <w:pStyle w:val="BodyText"/>
+      </w:pPr>
+      <w:r>
+        <w:t xml:space="preserve">Processing times for these calls are longer, somewhere around 5.5 minutes. There are several factors that can impact this. The time to make it dispatchable was longer, implying that with these types of calls, it take calltakers longer to get the information necessary in the initial triage to accurately locate and classify the call. Another possible issue, in reviewing the dispatch times is that these calls require specialized training and skill sets on the part of the field responders. If those responders are already assigned to other calls, this could create the delay as seen here. As these values change over time, we should be able to build better pictures and determine the delay points and create strategies to ameliorate them.</w:t>
+      </w:r>
+    </w:p>
     <w:bookmarkEnd w:id="157"/>
     <w:bookmarkEnd w:id="158"/>
     <w:bookmarkStart w:id="159" w:name="conclusion"/>

</xml_diff>